<commit_message>
Revert "Updated .gitignore to ignore binary word file"
This reverts commit 832ce084bb16e2879fc8b22ce5d9bc664baaab2c.
</commit_message>
<xml_diff>
--- a/User_Interface_Documentation/UserDocumentation.docx
+++ b/User_Interface_Documentation/UserDocumentation.docx
@@ -390,15 +390,7 @@
           <w:sz w:val="32"/>
           <w:szCs w:val="32"/>
         </w:rPr>
-        <w:t xml:space="preserve">New Information Menu to be implemented for each type of menu. </w:t>
-      </w:r>
-      <w:r>
-        <w:rPr>
-          <w:rFonts w:ascii="Times New Roman" w:hAnsi="Times New Roman" w:cs="Times New Roman"/>
-          <w:sz w:val="32"/>
-          <w:szCs w:val="32"/>
-        </w:rPr>
-        <w:t>(Different Menus to be implemented based on Venues)</w:t>
+        <w:t>New Information Menu to be implemented for each type of menu. (Different Menus to be implemented based on Venues)</w:t>
       </w:r>
     </w:p>
     <w:p>
@@ -606,23 +598,7 @@
           <w:sz w:val="32"/>
           <w:szCs w:val="32"/>
         </w:rPr>
-        <w:t xml:space="preserve">Add </w:t>
-      </w:r>
-      <w:r>
-        <w:rPr>
-          <w:rFonts w:ascii="Times New Roman" w:hAnsi="Times New Roman" w:cs="Times New Roman"/>
-          <w:sz w:val="32"/>
-          <w:szCs w:val="32"/>
-        </w:rPr>
-        <w:t>Promoter</w:t>
-      </w:r>
-      <w:r>
-        <w:rPr>
-          <w:rFonts w:ascii="Times New Roman" w:hAnsi="Times New Roman" w:cs="Times New Roman"/>
-          <w:sz w:val="32"/>
-          <w:szCs w:val="32"/>
-        </w:rPr>
-        <w:t xml:space="preserve"> Menu </w:t>
+        <w:t xml:space="preserve">Add Promoter Menu </w:t>
       </w:r>
     </w:p>
     <w:p>
@@ -644,15 +620,7 @@
           <w:sz w:val="32"/>
           <w:szCs w:val="32"/>
         </w:rPr>
-        <w:t xml:space="preserve">New Information Menu to be implemented for </w:t>
-      </w:r>
-      <w:r>
-        <w:rPr>
-          <w:rFonts w:ascii="Times New Roman" w:hAnsi="Times New Roman" w:cs="Times New Roman"/>
-          <w:sz w:val="32"/>
-          <w:szCs w:val="32"/>
-        </w:rPr>
-        <w:t>promoter</w:t>
+        <w:t>New Information Menu to be implemented for promoter</w:t>
       </w:r>
     </w:p>
     <w:p>
@@ -674,39 +642,7 @@
           <w:sz w:val="32"/>
           <w:szCs w:val="32"/>
         </w:rPr>
-        <w:t xml:space="preserve">List </w:t>
-      </w:r>
-      <w:r>
-        <w:rPr>
-          <w:rFonts w:ascii="Times New Roman" w:hAnsi="Times New Roman" w:cs="Times New Roman"/>
-          <w:sz w:val="32"/>
-          <w:szCs w:val="32"/>
-        </w:rPr>
-        <w:t xml:space="preserve">Promoter </w:t>
-      </w:r>
-      <w:r>
-        <w:rPr>
-          <w:rFonts w:ascii="Times New Roman" w:hAnsi="Times New Roman" w:cs="Times New Roman"/>
-          <w:sz w:val="32"/>
-          <w:szCs w:val="32"/>
-        </w:rPr>
-        <w:t xml:space="preserve">Menu – A table showing the </w:t>
-      </w:r>
-      <w:r>
-        <w:rPr>
-          <w:rFonts w:ascii="Times New Roman" w:hAnsi="Times New Roman" w:cs="Times New Roman"/>
-          <w:sz w:val="32"/>
-          <w:szCs w:val="32"/>
-        </w:rPr>
-        <w:t>promoter</w:t>
-      </w:r>
-      <w:r>
-        <w:rPr>
-          <w:rFonts w:ascii="Times New Roman" w:hAnsi="Times New Roman" w:cs="Times New Roman"/>
-          <w:sz w:val="32"/>
-          <w:szCs w:val="32"/>
-        </w:rPr>
-        <w:t xml:space="preserve"> information. </w:t>
+        <w:t xml:space="preserve">List Promoter Menu – A table showing the promoter information. </w:t>
       </w:r>
     </w:p>
     <w:p>
@@ -739,63 +675,7 @@
           <w:sz w:val="32"/>
           <w:szCs w:val="32"/>
         </w:rPr>
-        <w:t xml:space="preserve">Edit </w:t>
-      </w:r>
-      <w:r>
-        <w:rPr>
-          <w:rFonts w:ascii="Times New Roman" w:hAnsi="Times New Roman" w:cs="Times New Roman"/>
-          <w:sz w:val="32"/>
-          <w:szCs w:val="32"/>
-        </w:rPr>
-        <w:t>Promoter</w:t>
-      </w:r>
-      <w:r>
-        <w:rPr>
-          <w:rFonts w:ascii="Times New Roman" w:hAnsi="Times New Roman" w:cs="Times New Roman"/>
-          <w:sz w:val="32"/>
-          <w:szCs w:val="32"/>
-        </w:rPr>
-        <w:t xml:space="preserve"> Menu – A table showing </w:t>
-      </w:r>
-      <w:r>
-        <w:rPr>
-          <w:rFonts w:ascii="Times New Roman" w:hAnsi="Times New Roman" w:cs="Times New Roman"/>
-          <w:sz w:val="32"/>
-          <w:szCs w:val="32"/>
-        </w:rPr>
-        <w:t>Promoter</w:t>
-      </w:r>
-      <w:r>
-        <w:rPr>
-          <w:rFonts w:ascii="Times New Roman" w:hAnsi="Times New Roman" w:cs="Times New Roman"/>
-          <w:sz w:val="32"/>
-          <w:szCs w:val="32"/>
-        </w:rPr>
-        <w:t xml:space="preserve"> information along with a prompt to enter the id of the </w:t>
-      </w:r>
-      <w:r>
-        <w:rPr>
-          <w:rFonts w:ascii="Times New Roman" w:hAnsi="Times New Roman" w:cs="Times New Roman"/>
-          <w:sz w:val="32"/>
-          <w:szCs w:val="32"/>
-        </w:rPr>
-        <w:t>promoter</w:t>
-      </w:r>
-      <w:r>
-        <w:rPr>
-          <w:rFonts w:ascii="Times New Roman" w:hAnsi="Times New Roman" w:cs="Times New Roman"/>
-          <w:sz w:val="32"/>
-          <w:szCs w:val="32"/>
-        </w:rPr>
-        <w:t xml:space="preserve"> to be edited</w:t>
-      </w:r>
-      <w:r>
-        <w:rPr>
-          <w:rFonts w:ascii="Times New Roman" w:hAnsi="Times New Roman" w:cs="Times New Roman"/>
-          <w:sz w:val="32"/>
-          <w:szCs w:val="32"/>
-        </w:rPr>
-        <w:t>.</w:t>
+        <w:t>Edit Promoter Menu – A table showing Promoter information along with a prompt to enter the id of the promoter to be edited.</w:t>
       </w:r>
     </w:p>
     <w:p>
@@ -1256,10 +1136,7 @@
                         <w:txbxContent>
                           <w:p>
                             <w:r>
-                              <w:t>Text</w:t>
-                            </w:r>
-                            <w:r>
-                              <w:t xml:space="preserve">        </w:t>
+                              <w:t xml:space="preserve">Text        </w:t>
                             </w:r>
                           </w:p>
                         </w:txbxContent>
@@ -1287,10 +1164,7 @@
                   <w:txbxContent>
                     <w:p>
                       <w:r>
-                        <w:t>Text</w:t>
-                      </w:r>
-                      <w:r>
-                        <w:t xml:space="preserve">        </w:t>
+                        <w:t xml:space="preserve">Text        </w:t>
                       </w:r>
                     </w:p>
                   </w:txbxContent>
@@ -2052,6 +1926,94 @@
           <w:szCs w:val="32"/>
         </w:rPr>
       </w:pPr>
+      <w:r>
+        <w:rPr>
+          <w:rFonts w:ascii="Times New Roman" w:hAnsi="Times New Roman" w:cs="Times New Roman"/>
+          <w:noProof/>
+          <w:sz w:val="32"/>
+          <w:szCs w:val="32"/>
+        </w:rPr>
+        <mc:AlternateContent>
+          <mc:Choice Requires="wps">
+            <w:drawing>
+              <wp:anchor distT="0" distB="0" distL="114300" distR="114300" simplePos="0" relativeHeight="251698176" behindDoc="0" locked="0" layoutInCell="1" allowOverlap="1" wp14:anchorId="49CAED09" wp14:editId="4595D1F6">
+                <wp:simplePos x="0" y="0"/>
+                <wp:positionH relativeFrom="column">
+                  <wp:posOffset>1352550</wp:posOffset>
+                </wp:positionH>
+                <wp:positionV relativeFrom="paragraph">
+                  <wp:posOffset>158115</wp:posOffset>
+                </wp:positionV>
+                <wp:extent cx="2962275" cy="304800"/>
+                <wp:effectExtent l="0" t="0" r="28575" b="19050"/>
+                <wp:wrapNone/>
+                <wp:docPr id="12" name="Text Box 12"/>
+                <wp:cNvGraphicFramePr/>
+                <a:graphic xmlns:a="http://schemas.openxmlformats.org/drawingml/2006/main">
+                  <a:graphicData uri="http://schemas.microsoft.com/office/word/2010/wordprocessingShape">
+                    <wps:wsp>
+                      <wps:cNvSpPr txBox="1"/>
+                      <wps:spPr>
+                        <a:xfrm>
+                          <a:off x="0" y="0"/>
+                          <a:ext cx="2962275" cy="304800"/>
+                        </a:xfrm>
+                        <a:prstGeom prst="rect">
+                          <a:avLst/>
+                        </a:prstGeom>
+                        <a:solidFill>
+                          <a:schemeClr val="lt1"/>
+                        </a:solidFill>
+                        <a:ln w="6350">
+                          <a:solidFill>
+                            <a:prstClr val="black"/>
+                          </a:solidFill>
+                        </a:ln>
+                      </wps:spPr>
+                      <wps:txbx>
+                        <w:txbxContent>
+                          <w:p>
+                            <w:pPr>
+                              <w:jc w:val="center"/>
+                            </w:pPr>
+                            <w:r>
+                              <w:t>Exit</w:t>
+                            </w:r>
+                          </w:p>
+                        </w:txbxContent>
+                      </wps:txbx>
+                      <wps:bodyPr rot="0" spcFirstLastPara="0" vertOverflow="overflow" horzOverflow="overflow" vert="horz" wrap="square" lIns="91440" tIns="45720" rIns="91440" bIns="45720" numCol="1" spcCol="0" rtlCol="0" fromWordArt="0" anchor="t" anchorCtr="0" forceAA="0" compatLnSpc="1">
+                        <a:prstTxWarp prst="textNoShape">
+                          <a:avLst/>
+                        </a:prstTxWarp>
+                        <a:noAutofit/>
+                      </wps:bodyPr>
+                    </wps:wsp>
+                  </a:graphicData>
+                </a:graphic>
+              </wp:anchor>
+            </w:drawing>
+          </mc:Choice>
+          <mc:Fallback>
+            <w:pict>
+              <v:shape w14:anchorId="49CAED09" id="Text Box 12" o:spid="_x0000_s1032" type="#_x0000_t202" style="position:absolute;margin-left:106.5pt;margin-top:12.45pt;width:233.25pt;height:24pt;z-index:251698176;visibility:visible;mso-wrap-style:square;mso-wrap-distance-left:9pt;mso-wrap-distance-top:0;mso-wrap-distance-right:9pt;mso-wrap-distance-bottom:0;mso-position-horizontal:absolute;mso-position-horizontal-relative:text;mso-position-vertical:absolute;mso-position-vertical-relative:text;v-text-anchor:top" o:gfxdata="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" fillcolor="white [3201]" strokeweight=".5pt">
+                <v:textbox>
+                  <w:txbxContent>
+                    <w:p>
+                      <w:pPr>
+                        <w:jc w:val="center"/>
+                      </w:pPr>
+                      <w:r>
+                        <w:t>Exit</w:t>
+                      </w:r>
+                    </w:p>
+                  </w:txbxContent>
+                </v:textbox>
+              </v:shape>
+            </w:pict>
+          </mc:Fallback>
+        </mc:AlternateContent>
+      </w:r>
     </w:p>
     <w:p>
       <w:pPr>
@@ -2278,6 +2240,7 @@
       <w:r>
         <w:rPr>
           <w:rFonts w:ascii="Times New Roman" w:hAnsi="Times New Roman" w:cs="Times New Roman"/>
+          <w:noProof/>
           <w:sz w:val="32"/>
           <w:szCs w:val="32"/>
         </w:rPr>
@@ -2350,7 +2313,7 @@
           </mc:Choice>
           <mc:Fallback>
             <w:pict>
-              <v:shape w14:anchorId="76E1740F" id="Text Box 13" o:spid="_x0000_s1032" type="#_x0000_t202" style="position:absolute;margin-left:9pt;margin-top:10.3pt;width:48pt;height:23.25pt;z-index:251673600;visibility:visible;mso-wrap-style:square;mso-width-percent:0;mso-height-percent:0;mso-wrap-distance-left:9pt;mso-wrap-distance-top:0;mso-wrap-distance-right:9pt;mso-wrap-distance-bottom:0;mso-position-horizontal:absolute;mso-position-horizontal-relative:margin;mso-position-vertical:absolute;mso-position-vertical-relative:text;mso-width-percent:0;mso-height-percent:0;mso-width-relative:margin;mso-height-relative:margin;v-text-anchor:top" o:gfxdata="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" fillcolor="window" strokeweight=".5pt">
+              <v:shape w14:anchorId="76E1740F" id="Text Box 13" o:spid="_x0000_s1033" type="#_x0000_t202" style="position:absolute;margin-left:9pt;margin-top:10.3pt;width:48pt;height:23.25pt;z-index:251673600;visibility:visible;mso-wrap-style:square;mso-width-percent:0;mso-height-percent:0;mso-wrap-distance-left:9pt;mso-wrap-distance-top:0;mso-wrap-distance-right:9pt;mso-wrap-distance-bottom:0;mso-position-horizontal:absolute;mso-position-horizontal-relative:margin;mso-position-vertical:absolute;mso-position-vertical-relative:text;mso-width-percent:0;mso-height-percent:0;mso-width-relative:margin;mso-height-relative:margin;v-text-anchor:top" o:gfxdata="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" fillcolor="window" strokeweight=".5pt">
                 <v:textbox>
                   <w:txbxContent>
                     <w:p>
@@ -2372,6 +2335,7 @@
       <w:r>
         <w:rPr>
           <w:rFonts w:ascii="Times New Roman" w:hAnsi="Times New Roman" w:cs="Times New Roman"/>
+          <w:noProof/>
           <w:sz w:val="32"/>
           <w:szCs w:val="32"/>
         </w:rPr>
@@ -2450,6 +2414,7 @@
       <w:r>
         <w:rPr>
           <w:rFonts w:ascii="Times New Roman" w:hAnsi="Times New Roman" w:cs="Times New Roman"/>
+          <w:noProof/>
           <w:sz w:val="32"/>
           <w:szCs w:val="32"/>
         </w:rPr>
@@ -2535,7 +2500,7 @@
           </mc:Choice>
           <mc:Fallback>
             <w:pict>
-              <v:shape w14:anchorId="478E76BF" id="Text Box 7" o:spid="_x0000_s1033" type="#_x0000_t202" style="position:absolute;margin-left:106.6pt;margin-top:10.5pt;width:180pt;height:31.5pt;z-index:251666432;visibility:visible;mso-wrap-style:square;mso-wrap-distance-left:9pt;mso-wrap-distance-top:0;mso-wrap-distance-right:9pt;mso-wrap-distance-bottom:0;mso-position-horizontal:absolute;mso-position-horizontal-relative:text;mso-position-vertical:absolute;mso-position-vertical-relative:text;v-text-anchor:top" o:gfxdata="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" fillcolor="white [3201]" strokeweight=".5pt">
+              <v:shape w14:anchorId="478E76BF" id="Text Box 7" o:spid="_x0000_s1034" type="#_x0000_t202" style="position:absolute;margin-left:106.6pt;margin-top:10.5pt;width:180pt;height:31.5pt;z-index:251666432;visibility:visible;mso-wrap-style:square;mso-wrap-distance-left:9pt;mso-wrap-distance-top:0;mso-wrap-distance-right:9pt;mso-wrap-distance-bottom:0;mso-position-horizontal:absolute;mso-position-horizontal-relative:text;mso-position-vertical:absolute;mso-position-vertical-relative:text;v-text-anchor:top" o:gfxdata="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" fillcolor="white [3201]" strokeweight=".5pt">
                 <v:stroke dashstyle="longDash"/>
                 <v:textbox>
                   <w:txbxContent>
@@ -2593,6 +2558,7 @@
       <w:r>
         <w:rPr>
           <w:rFonts w:ascii="Times New Roman" w:hAnsi="Times New Roman" w:cs="Times New Roman"/>
+          <w:noProof/>
           <w:sz w:val="32"/>
           <w:szCs w:val="32"/>
         </w:rPr>
@@ -2659,7 +2625,7 @@
           </mc:Choice>
           <mc:Fallback>
             <w:pict>
-              <v:shape w14:anchorId="0793980E" id="Text Box 8" o:spid="_x0000_s1034" type="#_x0000_t202" style="position:absolute;margin-left:84.1pt;margin-top:8.8pt;width:229.5pt;height:23.25pt;z-index:251667456;visibility:visible;mso-wrap-style:square;mso-wrap-distance-left:9pt;mso-wrap-distance-top:0;mso-wrap-distance-right:9pt;mso-wrap-distance-bottom:0;mso-position-horizontal:absolute;mso-position-horizontal-relative:text;mso-position-vertical:absolute;mso-position-vertical-relative:text;v-text-anchor:top" o:gfxdata="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" fillcolor="white [3201]" strokeweight=".5pt">
+              <v:shape w14:anchorId="0793980E" id="Text Box 8" o:spid="_x0000_s1035" type="#_x0000_t202" style="position:absolute;margin-left:84.1pt;margin-top:8.8pt;width:229.5pt;height:23.25pt;z-index:251667456;visibility:visible;mso-wrap-style:square;mso-wrap-distance-left:9pt;mso-wrap-distance-top:0;mso-wrap-distance-right:9pt;mso-wrap-distance-bottom:0;mso-position-horizontal:absolute;mso-position-horizontal-relative:text;mso-position-vertical:absolute;mso-position-vertical-relative:text;v-text-anchor:top" o:gfxdata="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" fillcolor="white [3201]" strokeweight=".5pt">
                 <v:textbox>
                   <w:txbxContent>
                     <w:p>
@@ -2689,6 +2655,7 @@
       <w:r>
         <w:rPr>
           <w:rFonts w:ascii="Times New Roman" w:hAnsi="Times New Roman" w:cs="Times New Roman"/>
+          <w:noProof/>
           <w:sz w:val="32"/>
           <w:szCs w:val="32"/>
         </w:rPr>
@@ -2755,7 +2722,7 @@
           </mc:Choice>
           <mc:Fallback>
             <w:pict>
-              <v:shape w14:anchorId="756608A7" id="Text Box 9" o:spid="_x0000_s1035" type="#_x0000_t202" style="position:absolute;margin-left:82.6pt;margin-top:19.2pt;width:231.75pt;height:24.75pt;z-index:251668480;visibility:visible;mso-wrap-style:square;mso-wrap-distance-left:9pt;mso-wrap-distance-top:0;mso-wrap-distance-right:9pt;mso-wrap-distance-bottom:0;mso-position-horizontal:absolute;mso-position-horizontal-relative:text;mso-position-vertical:absolute;mso-position-vertical-relative:text;v-text-anchor:top" o:gfxdata="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" fillcolor="white [3201]" strokeweight=".5pt">
+              <v:shape w14:anchorId="756608A7" id="Text Box 9" o:spid="_x0000_s1036" type="#_x0000_t202" style="position:absolute;margin-left:82.6pt;margin-top:19.2pt;width:231.75pt;height:24.75pt;z-index:251668480;visibility:visible;mso-wrap-style:square;mso-wrap-distance-left:9pt;mso-wrap-distance-top:0;mso-wrap-distance-right:9pt;mso-wrap-distance-bottom:0;mso-position-horizontal:absolute;mso-position-horizontal-relative:text;mso-position-vertical:absolute;mso-position-vertical-relative:text;v-text-anchor:top" o:gfxdata="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" fillcolor="white [3201]" strokeweight=".5pt">
                 <v:textbox>
                   <w:txbxContent>
                     <w:p>
@@ -2794,6 +2761,7 @@
       <w:r>
         <w:rPr>
           <w:rFonts w:ascii="Times New Roman" w:hAnsi="Times New Roman" w:cs="Times New Roman"/>
+          <w:noProof/>
           <w:sz w:val="32"/>
           <w:szCs w:val="32"/>
         </w:rPr>
@@ -2863,7 +2831,7 @@
           </mc:Choice>
           <mc:Fallback>
             <w:pict>
-              <v:shape w14:anchorId="1390CDA9" id="Text Box 10" o:spid="_x0000_s1036" type="#_x0000_t202" style="position:absolute;margin-left:82.5pt;margin-top:1.5pt;width:238.5pt;height:26.25pt;z-index:251669504;visibility:visible;mso-wrap-style:square;mso-height-percent:0;mso-wrap-distance-left:9pt;mso-wrap-distance-top:0;mso-wrap-distance-right:9pt;mso-wrap-distance-bottom:0;mso-position-horizontal:absolute;mso-position-horizontal-relative:text;mso-position-vertical:absolute;mso-position-vertical-relative:text;mso-height-percent:0;mso-height-relative:margin;v-text-anchor:top" o:gfxdata="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" fillcolor="white [3201]" strokeweight=".5pt">
+              <v:shape w14:anchorId="1390CDA9" id="Text Box 10" o:spid="_x0000_s1037" type="#_x0000_t202" style="position:absolute;margin-left:82.5pt;margin-top:1.5pt;width:238.5pt;height:26.25pt;z-index:251669504;visibility:visible;mso-wrap-style:square;mso-height-percent:0;mso-wrap-distance-left:9pt;mso-wrap-distance-top:0;mso-wrap-distance-right:9pt;mso-wrap-distance-bottom:0;mso-position-horizontal:absolute;mso-position-horizontal-relative:text;mso-position-vertical:absolute;mso-position-vertical-relative:text;mso-height-percent:0;mso-height-relative:margin;v-text-anchor:top" o:gfxdata="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" fillcolor="white [3201]" strokeweight=".5pt">
                 <v:textbox>
                   <w:txbxContent>
                     <w:p>
@@ -2893,6 +2861,7 @@
       <w:r>
         <w:rPr>
           <w:rFonts w:ascii="Times New Roman" w:hAnsi="Times New Roman" w:cs="Times New Roman"/>
+          <w:noProof/>
           <w:sz w:val="32"/>
           <w:szCs w:val="32"/>
         </w:rPr>
@@ -2962,7 +2931,7 @@
           </mc:Choice>
           <mc:Fallback>
             <w:pict>
-              <v:shape w14:anchorId="4B9CFCCC" id="Text Box 11" o:spid="_x0000_s1037" type="#_x0000_t202" style="position:absolute;margin-left:82.5pt;margin-top:14.9pt;width:238.5pt;height:26.25pt;z-index:251671552;visibility:visible;mso-wrap-style:square;mso-height-percent:0;mso-wrap-distance-left:9pt;mso-wrap-distance-top:0;mso-wrap-distance-right:9pt;mso-wrap-distance-bottom:0;mso-position-horizontal:absolute;mso-position-horizontal-relative:text;mso-position-vertical:absolute;mso-position-vertical-relative:text;mso-height-percent:0;mso-height-relative:margin;v-text-anchor:top" o:gfxdata="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" fillcolor="window" strokeweight=".5pt">
+              <v:shape w14:anchorId="4B9CFCCC" id="Text Box 11" o:spid="_x0000_s1038" type="#_x0000_t202" style="position:absolute;margin-left:82.5pt;margin-top:14.9pt;width:238.5pt;height:26.25pt;z-index:251671552;visibility:visible;mso-wrap-style:square;mso-height-percent:0;mso-wrap-distance-left:9pt;mso-wrap-distance-top:0;mso-wrap-distance-right:9pt;mso-wrap-distance-bottom:0;mso-position-horizontal:absolute;mso-position-horizontal-relative:text;mso-position-vertical:absolute;mso-position-vertical-relative:text;mso-height-percent:0;mso-height-relative:margin;v-text-anchor:top" o:gfxdata="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" fillcolor="window" strokeweight=".5pt">
                 <v:textbox>
                   <w:txbxContent>
                     <w:p>
@@ -3191,6 +3160,7 @@
       <w:r>
         <w:rPr>
           <w:rFonts w:ascii="Times New Roman" w:hAnsi="Times New Roman" w:cs="Times New Roman"/>
+          <w:noProof/>
           <w:sz w:val="32"/>
           <w:szCs w:val="32"/>
         </w:rPr>
@@ -3263,7 +3233,7 @@
           </mc:Choice>
           <mc:Fallback>
             <w:pict>
-              <v:shape w14:anchorId="156DDD6B" id="Text Box 15" o:spid="_x0000_s1038" type="#_x0000_t202" style="position:absolute;margin-left:9pt;margin-top:10.3pt;width:48pt;height:23.25pt;z-index:251681792;visibility:visible;mso-wrap-style:square;mso-width-percent:0;mso-height-percent:0;mso-wrap-distance-left:9pt;mso-wrap-distance-top:0;mso-wrap-distance-right:9pt;mso-wrap-distance-bottom:0;mso-position-horizontal:absolute;mso-position-horizontal-relative:margin;mso-position-vertical:absolute;mso-position-vertical-relative:text;mso-width-percent:0;mso-height-percent:0;mso-width-relative:margin;mso-height-relative:margin;v-text-anchor:top" o:gfxdata="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" fillcolor="window" strokeweight=".5pt">
+              <v:shape w14:anchorId="156DDD6B" id="Text Box 15" o:spid="_x0000_s1039" type="#_x0000_t202" style="position:absolute;margin-left:9pt;margin-top:10.3pt;width:48pt;height:23.25pt;z-index:251681792;visibility:visible;mso-wrap-style:square;mso-width-percent:0;mso-height-percent:0;mso-wrap-distance-left:9pt;mso-wrap-distance-top:0;mso-wrap-distance-right:9pt;mso-wrap-distance-bottom:0;mso-position-horizontal:absolute;mso-position-horizontal-relative:margin;mso-position-vertical:absolute;mso-position-vertical-relative:text;mso-width-percent:0;mso-height-percent:0;mso-width-relative:margin;mso-height-relative:margin;v-text-anchor:top" o:gfxdata="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" fillcolor="window" strokeweight=".5pt">
                 <v:textbox>
                   <w:txbxContent>
                     <w:p>
@@ -3285,6 +3255,7 @@
       <w:r>
         <w:rPr>
           <w:rFonts w:ascii="Times New Roman" w:hAnsi="Times New Roman" w:cs="Times New Roman"/>
+          <w:noProof/>
           <w:sz w:val="32"/>
           <w:szCs w:val="32"/>
         </w:rPr>
@@ -3354,6 +3325,7 @@
       <w:r>
         <w:rPr>
           <w:rFonts w:ascii="Times New Roman" w:hAnsi="Times New Roman" w:cs="Times New Roman"/>
+          <w:noProof/>
           <w:sz w:val="32"/>
           <w:szCs w:val="32"/>
         </w:rPr>
@@ -3447,7 +3419,7 @@
           </mc:Choice>
           <mc:Fallback>
             <w:pict>
-              <v:shape w14:anchorId="5EAD7B80" id="Text Box 17" o:spid="_x0000_s1039" type="#_x0000_t202" style="position:absolute;margin-left:106.6pt;margin-top:10.5pt;width:180pt;height:31.5pt;z-index:251676672;visibility:visible;mso-wrap-style:square;mso-wrap-distance-left:9pt;mso-wrap-distance-top:0;mso-wrap-distance-right:9pt;mso-wrap-distance-bottom:0;mso-position-horizontal:absolute;mso-position-horizontal-relative:text;mso-position-vertical:absolute;mso-position-vertical-relative:text;v-text-anchor:top" o:gfxdata="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" fillcolor="window" strokeweight=".5pt">
+              <v:shape w14:anchorId="5EAD7B80" id="Text Box 17" o:spid="_x0000_s1040" type="#_x0000_t202" style="position:absolute;margin-left:106.6pt;margin-top:10.5pt;width:180pt;height:31.5pt;z-index:251676672;visibility:visible;mso-wrap-style:square;mso-wrap-distance-left:9pt;mso-wrap-distance-top:0;mso-wrap-distance-right:9pt;mso-wrap-distance-bottom:0;mso-position-horizontal:absolute;mso-position-horizontal-relative:text;mso-position-vertical:absolute;mso-position-vertical-relative:text;v-text-anchor:top" o:gfxdata="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" fillcolor="window" strokeweight=".5pt">
                 <v:stroke dashstyle="longDash"/>
                 <v:textbox>
                   <w:txbxContent>
@@ -3513,6 +3485,7 @@
       <w:r>
         <w:rPr>
           <w:rFonts w:ascii="Times New Roman" w:hAnsi="Times New Roman" w:cs="Times New Roman"/>
+          <w:noProof/>
           <w:sz w:val="32"/>
           <w:szCs w:val="32"/>
         </w:rPr>
@@ -3582,7 +3555,7 @@
           </mc:Choice>
           <mc:Fallback>
             <w:pict>
-              <v:shape w14:anchorId="657E5B73" id="Text Box 18" o:spid="_x0000_s1040" type="#_x0000_t202" style="position:absolute;margin-left:84.1pt;margin-top:8.8pt;width:229.5pt;height:23.25pt;z-index:251677696;visibility:visible;mso-wrap-style:square;mso-wrap-distance-left:9pt;mso-wrap-distance-top:0;mso-wrap-distance-right:9pt;mso-wrap-distance-bottom:0;mso-position-horizontal:absolute;mso-position-horizontal-relative:text;mso-position-vertical:absolute;mso-position-vertical-relative:text;v-text-anchor:top" o:gfxdata="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" fillcolor="window" strokeweight=".5pt">
+              <v:shape w14:anchorId="657E5B73" id="Text Box 18" o:spid="_x0000_s1041" type="#_x0000_t202" style="position:absolute;margin-left:84.1pt;margin-top:8.8pt;width:229.5pt;height:23.25pt;z-index:251677696;visibility:visible;mso-wrap-style:square;mso-wrap-distance-left:9pt;mso-wrap-distance-top:0;mso-wrap-distance-right:9pt;mso-wrap-distance-bottom:0;mso-position-horizontal:absolute;mso-position-horizontal-relative:text;mso-position-vertical:absolute;mso-position-vertical-relative:text;v-text-anchor:top" o:gfxdata="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" fillcolor="window" strokeweight=".5pt">
                 <v:textbox>
                   <w:txbxContent>
                     <w:p>
@@ -3615,6 +3588,7 @@
       <w:r>
         <w:rPr>
           <w:rFonts w:ascii="Times New Roman" w:hAnsi="Times New Roman" w:cs="Times New Roman"/>
+          <w:noProof/>
           <w:sz w:val="32"/>
           <w:szCs w:val="32"/>
         </w:rPr>
@@ -3684,7 +3658,7 @@
           </mc:Choice>
           <mc:Fallback>
             <w:pict>
-              <v:shape w14:anchorId="4C384030" id="Text Box 19" o:spid="_x0000_s1041" type="#_x0000_t202" style="position:absolute;margin-left:82.6pt;margin-top:19.2pt;width:231.75pt;height:24.75pt;z-index:251678720;visibility:visible;mso-wrap-style:square;mso-wrap-distance-left:9pt;mso-wrap-distance-top:0;mso-wrap-distance-right:9pt;mso-wrap-distance-bottom:0;mso-position-horizontal:absolute;mso-position-horizontal-relative:text;mso-position-vertical:absolute;mso-position-vertical-relative:text;v-text-anchor:top" o:gfxdata="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" fillcolor="window" strokeweight=".5pt">
+              <v:shape w14:anchorId="4C384030" id="Text Box 19" o:spid="_x0000_s1042" type="#_x0000_t202" style="position:absolute;margin-left:82.6pt;margin-top:19.2pt;width:231.75pt;height:24.75pt;z-index:251678720;visibility:visible;mso-wrap-style:square;mso-wrap-distance-left:9pt;mso-wrap-distance-top:0;mso-wrap-distance-right:9pt;mso-wrap-distance-bottom:0;mso-position-horizontal:absolute;mso-position-horizontal-relative:text;mso-position-vertical:absolute;mso-position-vertical-relative:text;v-text-anchor:top" o:gfxdata="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" fillcolor="window" strokeweight=".5pt">
                 <v:textbox>
                   <w:txbxContent>
                     <w:p>
@@ -3726,6 +3700,7 @@
       <w:r>
         <w:rPr>
           <w:rFonts w:ascii="Times New Roman" w:hAnsi="Times New Roman" w:cs="Times New Roman"/>
+          <w:noProof/>
           <w:sz w:val="32"/>
           <w:szCs w:val="32"/>
         </w:rPr>
@@ -3798,7 +3773,7 @@
           </mc:Choice>
           <mc:Fallback>
             <w:pict>
-              <v:shape w14:anchorId="0C2C204B" id="Text Box 20" o:spid="_x0000_s1042" type="#_x0000_t202" style="position:absolute;margin-left:82.5pt;margin-top:1.5pt;width:238.5pt;height:26.25pt;z-index:251679744;visibility:visible;mso-wrap-style:square;mso-height-percent:0;mso-wrap-distance-left:9pt;mso-wrap-distance-top:0;mso-wrap-distance-right:9pt;mso-wrap-distance-bottom:0;mso-position-horizontal:absolute;mso-position-horizontal-relative:text;mso-position-vertical:absolute;mso-position-vertical-relative:text;mso-height-percent:0;mso-height-relative:margin;v-text-anchor:top" o:gfxdata="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" fillcolor="window" strokeweight=".5pt">
+              <v:shape w14:anchorId="0C2C204B" id="Text Box 20" o:spid="_x0000_s1043" type="#_x0000_t202" style="position:absolute;margin-left:82.5pt;margin-top:1.5pt;width:238.5pt;height:26.25pt;z-index:251679744;visibility:visible;mso-wrap-style:square;mso-height-percent:0;mso-wrap-distance-left:9pt;mso-wrap-distance-top:0;mso-wrap-distance-right:9pt;mso-wrap-distance-bottom:0;mso-position-horizontal:absolute;mso-position-horizontal-relative:text;mso-position-vertical:absolute;mso-position-vertical-relative:text;mso-height-percent:0;mso-height-relative:margin;v-text-anchor:top" o:gfxdata="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" fillcolor="window" strokeweight=".5pt">
                 <v:textbox>
                   <w:txbxContent>
                     <w:p>
@@ -3831,6 +3806,7 @@
       <w:r>
         <w:rPr>
           <w:rFonts w:ascii="Times New Roman" w:hAnsi="Times New Roman" w:cs="Times New Roman"/>
+          <w:noProof/>
           <w:sz w:val="32"/>
           <w:szCs w:val="32"/>
         </w:rPr>
@@ -3903,7 +3879,7 @@
           </mc:Choice>
           <mc:Fallback>
             <w:pict>
-              <v:shape w14:anchorId="04130B9F" id="Text Box 21" o:spid="_x0000_s1043" type="#_x0000_t202" style="position:absolute;margin-left:82.5pt;margin-top:14.9pt;width:238.5pt;height:26.25pt;z-index:251680768;visibility:visible;mso-wrap-style:square;mso-height-percent:0;mso-wrap-distance-left:9pt;mso-wrap-distance-top:0;mso-wrap-distance-right:9pt;mso-wrap-distance-bottom:0;mso-position-horizontal:absolute;mso-position-horizontal-relative:text;mso-position-vertical:absolute;mso-position-vertical-relative:text;mso-height-percent:0;mso-height-relative:margin;v-text-anchor:top" o:gfxdata="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" fillcolor="window" strokeweight=".5pt">
+              <v:shape w14:anchorId="04130B9F" id="Text Box 21" o:spid="_x0000_s1044" type="#_x0000_t202" style="position:absolute;margin-left:82.5pt;margin-top:14.9pt;width:238.5pt;height:26.25pt;z-index:251680768;visibility:visible;mso-wrap-style:square;mso-height-percent:0;mso-wrap-distance-left:9pt;mso-wrap-distance-top:0;mso-wrap-distance-right:9pt;mso-wrap-distance-bottom:0;mso-position-horizontal:absolute;mso-position-horizontal-relative:text;mso-position-vertical:absolute;mso-position-vertical-relative:text;mso-height-percent:0;mso-height-relative:margin;v-text-anchor:top" o:gfxdata="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" fillcolor="window" strokeweight=".5pt">
                 <v:textbox>
                   <w:txbxContent>
                     <w:p>
@@ -4130,6 +4106,7 @@
       <w:r>
         <w:rPr>
           <w:rFonts w:ascii="Times New Roman" w:hAnsi="Times New Roman" w:cs="Times New Roman"/>
+          <w:noProof/>
           <w:sz w:val="32"/>
           <w:szCs w:val="32"/>
         </w:rPr>
@@ -4202,7 +4179,7 @@
           </mc:Choice>
           <mc:Fallback>
             <w:pict>
-              <v:shape w14:anchorId="6DC490D1" id="Text Box 22" o:spid="_x0000_s1044" type="#_x0000_t202" style="position:absolute;margin-left:9pt;margin-top:10.3pt;width:48pt;height:23.25pt;z-index:251689984;visibility:visible;mso-wrap-style:square;mso-width-percent:0;mso-height-percent:0;mso-wrap-distance-left:9pt;mso-wrap-distance-top:0;mso-wrap-distance-right:9pt;mso-wrap-distance-bottom:0;mso-position-horizontal:absolute;mso-position-horizontal-relative:margin;mso-position-vertical:absolute;mso-position-vertical-relative:text;mso-width-percent:0;mso-height-percent:0;mso-width-relative:margin;mso-height-relative:margin;v-text-anchor:top" o:gfxdata="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" fillcolor="window" strokeweight=".5pt">
+              <v:shape w14:anchorId="6DC490D1" id="Text Box 22" o:spid="_x0000_s1045" type="#_x0000_t202" style="position:absolute;margin-left:9pt;margin-top:10.3pt;width:48pt;height:23.25pt;z-index:251689984;visibility:visible;mso-wrap-style:square;mso-width-percent:0;mso-height-percent:0;mso-wrap-distance-left:9pt;mso-wrap-distance-top:0;mso-wrap-distance-right:9pt;mso-wrap-distance-bottom:0;mso-position-horizontal:absolute;mso-position-horizontal-relative:margin;mso-position-vertical:absolute;mso-position-vertical-relative:text;mso-width-percent:0;mso-height-percent:0;mso-width-relative:margin;mso-height-relative:margin;v-text-anchor:top" o:gfxdata="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" fillcolor="window" strokeweight=".5pt">
                 <v:textbox>
                   <w:txbxContent>
                     <w:p>
@@ -4224,6 +4201,7 @@
       <w:r>
         <w:rPr>
           <w:rFonts w:ascii="Times New Roman" w:hAnsi="Times New Roman" w:cs="Times New Roman"/>
+          <w:noProof/>
           <w:sz w:val="32"/>
           <w:szCs w:val="32"/>
         </w:rPr>
@@ -4299,6 +4277,7 @@
       <w:r>
         <w:rPr>
           <w:rFonts w:ascii="Times New Roman" w:hAnsi="Times New Roman" w:cs="Times New Roman"/>
+          <w:noProof/>
           <w:sz w:val="32"/>
           <w:szCs w:val="32"/>
         </w:rPr>
@@ -4386,7 +4365,7 @@
           </mc:Choice>
           <mc:Fallback>
             <w:pict>
-              <v:shape w14:anchorId="1DF8A50A" id="Text Box 24" o:spid="_x0000_s1045" type="#_x0000_t202" style="position:absolute;margin-left:106.6pt;margin-top:10.5pt;width:180pt;height:31.5pt;z-index:251684864;visibility:visible;mso-wrap-style:square;mso-wrap-distance-left:9pt;mso-wrap-distance-top:0;mso-wrap-distance-right:9pt;mso-wrap-distance-bottom:0;mso-position-horizontal:absolute;mso-position-horizontal-relative:text;mso-position-vertical:absolute;mso-position-vertical-relative:text;v-text-anchor:top" o:gfxdata="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" fillcolor="white [3201]" strokeweight=".5pt">
+              <v:shape w14:anchorId="1DF8A50A" id="Text Box 24" o:spid="_x0000_s1046" type="#_x0000_t202" style="position:absolute;margin-left:106.6pt;margin-top:10.5pt;width:180pt;height:31.5pt;z-index:251684864;visibility:visible;mso-wrap-style:square;mso-wrap-distance-left:9pt;mso-wrap-distance-top:0;mso-wrap-distance-right:9pt;mso-wrap-distance-bottom:0;mso-position-horizontal:absolute;mso-position-horizontal-relative:text;mso-position-vertical:absolute;mso-position-vertical-relative:text;v-text-anchor:top" o:gfxdata="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" fillcolor="white [3201]" strokeweight=".5pt">
                 <v:stroke dashstyle="longDash"/>
                 <v:textbox>
                   <w:txbxContent>
@@ -4520,7 +4499,7 @@
           </mc:Choice>
           <mc:Fallback>
             <w:pict>
-              <v:shape w14:anchorId="61A0784B" id="Text Box 29" o:spid="_x0000_s1046" type="#_x0000_t202" style="position:absolute;margin-left:117.75pt;margin-top:13.6pt;width:156pt;height:27pt;z-index:251691008;visibility:visible;mso-wrap-style:square;mso-width-percent:0;mso-height-percent:0;mso-wrap-distance-left:9pt;mso-wrap-distance-top:0;mso-wrap-distance-right:9pt;mso-wrap-distance-bottom:0;mso-position-horizontal:absolute;mso-position-horizontal-relative:text;mso-position-vertical:absolute;mso-position-vertical-relative:text;mso-width-percent:0;mso-height-percent:0;mso-width-relative:margin;mso-height-relative:margin;v-text-anchor:top" o:gfxdata="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" fillcolor="white [3201]" strokeweight=".5pt">
+              <v:shape w14:anchorId="61A0784B" id="Text Box 29" o:spid="_x0000_s1047" type="#_x0000_t202" style="position:absolute;margin-left:117.75pt;margin-top:13.6pt;width:156pt;height:27pt;z-index:251691008;visibility:visible;mso-wrap-style:square;mso-width-percent:0;mso-height-percent:0;mso-wrap-distance-left:9pt;mso-wrap-distance-top:0;mso-wrap-distance-right:9pt;mso-wrap-distance-bottom:0;mso-position-horizontal:absolute;mso-position-horizontal-relative:text;mso-position-vertical:absolute;mso-position-vertical-relative:text;mso-width-percent:0;mso-height-percent:0;mso-width-relative:margin;mso-height-relative:margin;v-text-anchor:top" o:gfxdata="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" fillcolor="white [3201]" strokeweight=".5pt">
                 <v:stroke dashstyle="dash"/>
                 <v:textbox>
                   <w:txbxContent>
@@ -4700,7 +4679,7 @@
           </mc:Choice>
           <mc:Fallback>
             <w:pict>
-              <v:shape w14:anchorId="41FF7E05" id="Text Box 30" o:spid="_x0000_s1047" type="#_x0000_t202" style="position:absolute;margin-left:73.5pt;margin-top:.65pt;width:243.75pt;height:71.25pt;z-index:251692032;visibility:visible;mso-wrap-style:square;mso-height-percent:0;mso-wrap-distance-left:9pt;mso-wrap-distance-top:0;mso-wrap-distance-right:9pt;mso-wrap-distance-bottom:0;mso-position-horizontal:absolute;mso-position-horizontal-relative:text;mso-position-vertical:absolute;mso-position-vertical-relative:text;mso-height-percent:0;mso-height-relative:margin;v-text-anchor:top" o:gfxdata="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" fillcolor="white [3201]" stroked="f" strokeweight=".5pt">
+              <v:shape w14:anchorId="41FF7E05" id="Text Box 30" o:spid="_x0000_s1048" type="#_x0000_t202" style="position:absolute;margin-left:73.5pt;margin-top:.65pt;width:243.75pt;height:71.25pt;z-index:251692032;visibility:visible;mso-wrap-style:square;mso-height-percent:0;mso-wrap-distance-left:9pt;mso-wrap-distance-top:0;mso-wrap-distance-right:9pt;mso-wrap-distance-bottom:0;mso-position-horizontal:absolute;mso-position-horizontal-relative:text;mso-position-vertical:absolute;mso-position-vertical-relative:text;mso-height-percent:0;mso-height-relative:margin;v-text-anchor:top" o:gfxdata="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" fillcolor="white [3201]" stroked="f" strokeweight=".5pt">
                 <v:textbox>
                   <w:txbxContent>
                     <w:tbl>
@@ -4820,6 +4799,7 @@
       <w:r>
         <w:rPr>
           <w:rFonts w:ascii="Times New Roman" w:hAnsi="Times New Roman" w:cs="Times New Roman"/>
+          <w:noProof/>
           <w:sz w:val="32"/>
           <w:szCs w:val="32"/>
         </w:rPr>
@@ -4889,7 +4869,7 @@
           </mc:Choice>
           <mc:Fallback>
             <w:pict>
-              <v:shape w14:anchorId="53FA3D9A" id="Text Box 31" o:spid="_x0000_s1048" type="#_x0000_t202" style="position:absolute;margin-left:76.5pt;margin-top:4.85pt;width:238.5pt;height:26.25pt;z-index:251694080;visibility:visible;mso-wrap-style:square;mso-height-percent:0;mso-wrap-distance-left:9pt;mso-wrap-distance-top:0;mso-wrap-distance-right:9pt;mso-wrap-distance-bottom:0;mso-position-horizontal:absolute;mso-position-horizontal-relative:text;mso-position-vertical:absolute;mso-position-vertical-relative:text;mso-height-percent:0;mso-height-relative:margin;v-text-anchor:top" o:gfxdata="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" fillcolor="window" strokeweight=".5pt">
+              <v:shape w14:anchorId="53FA3D9A" id="Text Box 31" o:spid="_x0000_s1049" type="#_x0000_t202" style="position:absolute;margin-left:76.5pt;margin-top:4.85pt;width:238.5pt;height:26.25pt;z-index:251694080;visibility:visible;mso-wrap-style:square;mso-height-percent:0;mso-wrap-distance-left:9pt;mso-wrap-distance-top:0;mso-wrap-distance-right:9pt;mso-wrap-distance-bottom:0;mso-position-horizontal:absolute;mso-position-horizontal-relative:text;mso-position-vertical:absolute;mso-position-vertical-relative:text;mso-height-percent:0;mso-height-relative:margin;v-text-anchor:top" o:gfxdata="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" fillcolor="window" strokeweight=".5pt">
                 <v:textbox>
                   <w:txbxContent>
                     <w:p>

</xml_diff>

<commit_message>
Updated User Doc with guidelines regarding implementation of basic menus
</commit_message>
<xml_diff>
--- a/User_Interface_Documentation/UserDocumentation.docx
+++ b/User_Interface_Documentation/UserDocumentation.docx
@@ -243,8 +243,1582 @@
           <w:u w:val="single"/>
         </w:rPr>
         <w:lastRenderedPageBreak/>
+        <w:t>How to Structure User Doc</w:t>
+      </w:r>
+    </w:p>
+    <w:p>
+      <w:pPr>
+        <w:rPr>
+          <w:rFonts w:ascii="Times New Roman" w:hAnsi="Times New Roman" w:cs="Times New Roman"/>
+          <w:sz w:val="32"/>
+          <w:szCs w:val="32"/>
+          <w:u w:val="single"/>
+        </w:rPr>
+      </w:pPr>
+    </w:p>
+    <w:p>
+      <w:pPr>
+        <w:rPr>
+          <w:rFonts w:ascii="Times New Roman" w:hAnsi="Times New Roman" w:cs="Times New Roman"/>
+          <w:sz w:val="32"/>
+          <w:szCs w:val="32"/>
+          <w:u w:val="single"/>
+        </w:rPr>
+      </w:pPr>
+      <w:r>
+        <w:rPr>
+          <w:rFonts w:ascii="Times New Roman" w:hAnsi="Times New Roman" w:cs="Times New Roman"/>
+          <w:sz w:val="32"/>
+          <w:szCs w:val="32"/>
+          <w:u w:val="single"/>
+        </w:rPr>
+        <w:t xml:space="preserve">Menu </w:t>
+      </w:r>
+    </w:p>
+    <w:p>
+      <w:pPr>
+        <w:rPr>
+          <w:rFonts w:ascii="Times New Roman" w:hAnsi="Times New Roman" w:cs="Times New Roman"/>
+          <w:sz w:val="32"/>
+          <w:szCs w:val="32"/>
+        </w:rPr>
+      </w:pPr>
+      <w:r>
+        <w:rPr>
+          <w:rFonts w:ascii="Times New Roman" w:hAnsi="Times New Roman" w:cs="Times New Roman"/>
+          <w:sz w:val="32"/>
+          <w:szCs w:val="32"/>
+        </w:rPr>
+        <w:tab/>
+        <w:t>Sub-</w:t>
+      </w:r>
+      <w:proofErr w:type="spellStart"/>
+      <w:r>
+        <w:rPr>
+          <w:rFonts w:ascii="Times New Roman" w:hAnsi="Times New Roman" w:cs="Times New Roman"/>
+          <w:sz w:val="32"/>
+          <w:szCs w:val="32"/>
+        </w:rPr>
+        <w:t>menues</w:t>
+      </w:r>
+      <w:proofErr w:type="spellEnd"/>
+      <w:r>
+        <w:rPr>
+          <w:rFonts w:ascii="Times New Roman" w:hAnsi="Times New Roman" w:cs="Times New Roman"/>
+          <w:sz w:val="32"/>
+          <w:szCs w:val="32"/>
+        </w:rPr>
+        <w:t xml:space="preserve"> </w:t>
+      </w:r>
+    </w:p>
+    <w:p>
+      <w:pPr>
+        <w:jc w:val="center"/>
+        <w:rPr>
+          <w:rFonts w:ascii="Times New Roman" w:hAnsi="Times New Roman" w:cs="Times New Roman"/>
+          <w:sz w:val="32"/>
+          <w:szCs w:val="32"/>
+          <w:u w:val="single"/>
+        </w:rPr>
+      </w:pPr>
+    </w:p>
+    <w:p>
+      <w:pPr>
+        <w:jc w:val="center"/>
+        <w:rPr>
+          <w:rFonts w:ascii="Times New Roman" w:hAnsi="Times New Roman" w:cs="Times New Roman"/>
+          <w:sz w:val="32"/>
+          <w:szCs w:val="32"/>
+          <w:u w:val="single"/>
+        </w:rPr>
+      </w:pPr>
+    </w:p>
+    <w:p>
+      <w:pPr>
+        <w:jc w:val="center"/>
+        <w:rPr>
+          <w:rFonts w:ascii="Times New Roman" w:hAnsi="Times New Roman" w:cs="Times New Roman"/>
+          <w:sz w:val="32"/>
+          <w:szCs w:val="32"/>
+          <w:u w:val="single"/>
+        </w:rPr>
+      </w:pPr>
+    </w:p>
+    <w:p>
+      <w:pPr>
+        <w:jc w:val="center"/>
+        <w:rPr>
+          <w:rFonts w:ascii="Times New Roman" w:hAnsi="Times New Roman" w:cs="Times New Roman"/>
+          <w:sz w:val="32"/>
+          <w:szCs w:val="32"/>
+          <w:u w:val="single"/>
+        </w:rPr>
+      </w:pPr>
+    </w:p>
+    <w:p>
+      <w:pPr>
+        <w:jc w:val="center"/>
+        <w:rPr>
+          <w:rFonts w:ascii="Times New Roman" w:hAnsi="Times New Roman" w:cs="Times New Roman"/>
+          <w:sz w:val="32"/>
+          <w:szCs w:val="32"/>
+          <w:u w:val="single"/>
+        </w:rPr>
+      </w:pPr>
+    </w:p>
+    <w:p>
+      <w:pPr>
+        <w:jc w:val="center"/>
+        <w:rPr>
+          <w:rFonts w:ascii="Times New Roman" w:hAnsi="Times New Roman" w:cs="Times New Roman"/>
+          <w:sz w:val="32"/>
+          <w:szCs w:val="32"/>
+          <w:u w:val="single"/>
+        </w:rPr>
+      </w:pPr>
+    </w:p>
+    <w:p>
+      <w:pPr>
+        <w:jc w:val="center"/>
+        <w:rPr>
+          <w:rFonts w:ascii="Times New Roman" w:hAnsi="Times New Roman" w:cs="Times New Roman"/>
+          <w:sz w:val="32"/>
+          <w:szCs w:val="32"/>
+          <w:u w:val="single"/>
+        </w:rPr>
+      </w:pPr>
+    </w:p>
+    <w:p>
+      <w:pPr>
+        <w:jc w:val="center"/>
+        <w:rPr>
+          <w:rFonts w:ascii="Times New Roman" w:hAnsi="Times New Roman" w:cs="Times New Roman"/>
+          <w:sz w:val="32"/>
+          <w:szCs w:val="32"/>
+          <w:u w:val="single"/>
+        </w:rPr>
+      </w:pPr>
+    </w:p>
+    <w:p>
+      <w:pPr>
+        <w:jc w:val="center"/>
+        <w:rPr>
+          <w:rFonts w:ascii="Times New Roman" w:hAnsi="Times New Roman" w:cs="Times New Roman"/>
+          <w:sz w:val="32"/>
+          <w:szCs w:val="32"/>
+          <w:u w:val="single"/>
+        </w:rPr>
+      </w:pPr>
+    </w:p>
+    <w:p>
+      <w:pPr>
+        <w:jc w:val="center"/>
+        <w:rPr>
+          <w:rFonts w:ascii="Times New Roman" w:hAnsi="Times New Roman" w:cs="Times New Roman"/>
+          <w:sz w:val="32"/>
+          <w:szCs w:val="32"/>
+          <w:u w:val="single"/>
+        </w:rPr>
+      </w:pPr>
+    </w:p>
+    <w:p>
+      <w:pPr>
+        <w:jc w:val="center"/>
+        <w:rPr>
+          <w:rFonts w:ascii="Times New Roman" w:hAnsi="Times New Roman" w:cs="Times New Roman"/>
+          <w:sz w:val="32"/>
+          <w:szCs w:val="32"/>
+          <w:u w:val="single"/>
+        </w:rPr>
+      </w:pPr>
+    </w:p>
+    <w:p>
+      <w:pPr>
+        <w:jc w:val="center"/>
+        <w:rPr>
+          <w:rFonts w:ascii="Times New Roman" w:hAnsi="Times New Roman" w:cs="Times New Roman"/>
+          <w:sz w:val="32"/>
+          <w:szCs w:val="32"/>
+          <w:u w:val="single"/>
+        </w:rPr>
+      </w:pPr>
+    </w:p>
+    <w:p>
+      <w:pPr>
+        <w:jc w:val="center"/>
+        <w:rPr>
+          <w:rFonts w:ascii="Times New Roman" w:hAnsi="Times New Roman" w:cs="Times New Roman"/>
+          <w:sz w:val="32"/>
+          <w:szCs w:val="32"/>
+          <w:u w:val="single"/>
+        </w:rPr>
+      </w:pPr>
+    </w:p>
+    <w:p>
+      <w:pPr>
+        <w:jc w:val="center"/>
+        <w:rPr>
+          <w:rFonts w:ascii="Times New Roman" w:hAnsi="Times New Roman" w:cs="Times New Roman"/>
+          <w:sz w:val="32"/>
+          <w:szCs w:val="32"/>
+          <w:u w:val="single"/>
+        </w:rPr>
+      </w:pPr>
+    </w:p>
+    <w:p>
+      <w:pPr>
+        <w:jc w:val="center"/>
+        <w:rPr>
+          <w:rFonts w:ascii="Times New Roman" w:hAnsi="Times New Roman" w:cs="Times New Roman"/>
+          <w:sz w:val="32"/>
+          <w:szCs w:val="32"/>
+          <w:u w:val="single"/>
+        </w:rPr>
+      </w:pPr>
+    </w:p>
+    <w:p>
+      <w:pPr>
+        <w:jc w:val="center"/>
+        <w:rPr>
+          <w:rFonts w:ascii="Times New Roman" w:hAnsi="Times New Roman" w:cs="Times New Roman"/>
+          <w:sz w:val="32"/>
+          <w:szCs w:val="32"/>
+          <w:u w:val="single"/>
+        </w:rPr>
+      </w:pPr>
+    </w:p>
+    <w:p>
+      <w:pPr>
+        <w:jc w:val="center"/>
+        <w:rPr>
+          <w:rFonts w:ascii="Times New Roman" w:hAnsi="Times New Roman" w:cs="Times New Roman"/>
+          <w:sz w:val="32"/>
+          <w:szCs w:val="32"/>
+          <w:u w:val="single"/>
+        </w:rPr>
+      </w:pPr>
+    </w:p>
+    <w:p>
+      <w:pPr>
+        <w:jc w:val="center"/>
+        <w:rPr>
+          <w:rFonts w:ascii="Times New Roman" w:hAnsi="Times New Roman" w:cs="Times New Roman"/>
+          <w:sz w:val="32"/>
+          <w:szCs w:val="32"/>
+          <w:u w:val="single"/>
+        </w:rPr>
+      </w:pPr>
+    </w:p>
+    <w:p>
+      <w:pPr>
+        <w:jc w:val="center"/>
+        <w:rPr>
+          <w:rFonts w:ascii="Times New Roman" w:hAnsi="Times New Roman" w:cs="Times New Roman"/>
+          <w:sz w:val="32"/>
+          <w:szCs w:val="32"/>
+          <w:u w:val="single"/>
+        </w:rPr>
+      </w:pPr>
+    </w:p>
+    <w:p>
+      <w:pPr>
+        <w:jc w:val="center"/>
+        <w:rPr>
+          <w:rFonts w:ascii="Times New Roman" w:hAnsi="Times New Roman" w:cs="Times New Roman"/>
+          <w:sz w:val="32"/>
+          <w:szCs w:val="32"/>
+          <w:u w:val="single"/>
+        </w:rPr>
+      </w:pPr>
+    </w:p>
+    <w:p>
+      <w:pPr>
+        <w:rPr>
+          <w:rFonts w:ascii="Times New Roman" w:hAnsi="Times New Roman" w:cs="Times New Roman"/>
+          <w:sz w:val="32"/>
+          <w:szCs w:val="32"/>
+          <w:u w:val="single"/>
+        </w:rPr>
+      </w:pPr>
+    </w:p>
+    <w:p>
+      <w:pPr>
+        <w:jc w:val="center"/>
+        <w:rPr>
+          <w:rFonts w:ascii="Times New Roman" w:hAnsi="Times New Roman" w:cs="Times New Roman"/>
+          <w:sz w:val="32"/>
+          <w:szCs w:val="32"/>
+          <w:u w:val="single"/>
+        </w:rPr>
+      </w:pPr>
+    </w:p>
+    <w:p>
+      <w:pPr>
+        <w:jc w:val="center"/>
+        <w:rPr>
+          <w:rFonts w:ascii="Times New Roman" w:hAnsi="Times New Roman" w:cs="Times New Roman"/>
+          <w:sz w:val="32"/>
+          <w:szCs w:val="32"/>
+          <w:u w:val="single"/>
+        </w:rPr>
+      </w:pPr>
+      <w:r>
+        <w:rPr>
+          <w:rFonts w:ascii="Times New Roman" w:hAnsi="Times New Roman" w:cs="Times New Roman"/>
+          <w:sz w:val="32"/>
+          <w:szCs w:val="32"/>
+          <w:u w:val="single"/>
+        </w:rPr>
         <w:t>Menus To be Completed</w:t>
       </w:r>
+    </w:p>
+    <w:p>
+      <w:pPr>
+        <w:rPr>
+          <w:rFonts w:ascii="Times New Roman" w:hAnsi="Times New Roman" w:cs="Times New Roman"/>
+          <w:b/>
+          <w:bCs/>
+          <w:sz w:val="32"/>
+          <w:szCs w:val="32"/>
+          <w:u w:val="single"/>
+        </w:rPr>
+      </w:pPr>
+      <w:r>
+        <w:rPr>
+          <w:rFonts w:ascii="Times New Roman" w:hAnsi="Times New Roman" w:cs="Times New Roman"/>
+          <w:b/>
+          <w:bCs/>
+          <w:sz w:val="32"/>
+          <w:szCs w:val="32"/>
+          <w:u w:val="single"/>
+        </w:rPr>
+        <w:t xml:space="preserve">See Command Line App to see what options are to be there. </w:t>
+      </w:r>
+    </w:p>
+    <w:p>
+      <w:pPr>
+        <w:rPr>
+          <w:rFonts w:ascii="Times New Roman" w:hAnsi="Times New Roman" w:cs="Times New Roman"/>
+          <w:sz w:val="32"/>
+          <w:szCs w:val="32"/>
+        </w:rPr>
+      </w:pPr>
+    </w:p>
+    <w:p>
+      <w:pPr>
+        <w:rPr>
+          <w:rFonts w:ascii="Times New Roman" w:hAnsi="Times New Roman" w:cs="Times New Roman"/>
+          <w:b/>
+          <w:bCs/>
+          <w:sz w:val="32"/>
+          <w:szCs w:val="32"/>
+          <w:u w:val="single"/>
+        </w:rPr>
+      </w:pPr>
+      <w:r>
+        <w:rPr>
+          <w:rFonts w:ascii="Times New Roman" w:hAnsi="Times New Roman" w:cs="Times New Roman"/>
+          <w:b/>
+          <w:bCs/>
+          <w:sz w:val="32"/>
+          <w:szCs w:val="32"/>
+          <w:u w:val="single"/>
+        </w:rPr>
+        <w:t>Note: Once you have implemented Venu</w:t>
+      </w:r>
+      <w:r>
+        <w:rPr>
+          <w:rFonts w:ascii="Times New Roman" w:hAnsi="Times New Roman" w:cs="Times New Roman"/>
+          <w:b/>
+          <w:bCs/>
+          <w:sz w:val="32"/>
+          <w:szCs w:val="32"/>
+          <w:u w:val="single"/>
+        </w:rPr>
+        <w:t>e</w:t>
+      </w:r>
+      <w:r>
+        <w:rPr>
+          <w:rFonts w:ascii="Times New Roman" w:hAnsi="Times New Roman" w:cs="Times New Roman"/>
+          <w:b/>
+          <w:bCs/>
+          <w:sz w:val="32"/>
+          <w:szCs w:val="32"/>
+          <w:u w:val="single"/>
+        </w:rPr>
+        <w:t xml:space="preserve"> Menu or any </w:t>
+      </w:r>
+      <w:r>
+        <w:rPr>
+          <w:rFonts w:ascii="Times New Roman" w:hAnsi="Times New Roman" w:cs="Times New Roman"/>
+          <w:b/>
+          <w:bCs/>
+          <w:sz w:val="32"/>
+          <w:szCs w:val="32"/>
+          <w:u w:val="single"/>
+        </w:rPr>
+        <w:t xml:space="preserve">Venue </w:t>
+      </w:r>
+      <w:r>
+        <w:rPr>
+          <w:rFonts w:ascii="Times New Roman" w:hAnsi="Times New Roman" w:cs="Times New Roman"/>
+          <w:b/>
+          <w:bCs/>
+          <w:sz w:val="32"/>
+          <w:szCs w:val="32"/>
+          <w:u w:val="single"/>
+        </w:rPr>
+        <w:t xml:space="preserve">sub menu you have basically implemented Promoter Menu </w:t>
+      </w:r>
+    </w:p>
+    <w:p>
+      <w:pPr>
+        <w:rPr>
+          <w:rFonts w:ascii="Times New Roman" w:hAnsi="Times New Roman" w:cs="Times New Roman"/>
+          <w:b/>
+          <w:bCs/>
+          <w:sz w:val="32"/>
+          <w:szCs w:val="32"/>
+          <w:u w:val="single"/>
+        </w:rPr>
+      </w:pPr>
+    </w:p>
+    <w:p>
+      <w:pPr>
+        <w:rPr>
+          <w:rFonts w:ascii="Times New Roman" w:hAnsi="Times New Roman" w:cs="Times New Roman"/>
+          <w:b/>
+          <w:bCs/>
+          <w:sz w:val="32"/>
+          <w:szCs w:val="32"/>
+          <w:u w:val="single"/>
+        </w:rPr>
+      </w:pPr>
+      <w:r>
+        <w:rPr>
+          <w:rFonts w:ascii="Times New Roman" w:hAnsi="Times New Roman" w:cs="Times New Roman"/>
+          <w:b/>
+          <w:bCs/>
+          <w:sz w:val="32"/>
+          <w:szCs w:val="32"/>
+          <w:u w:val="single"/>
+        </w:rPr>
+        <w:t xml:space="preserve">Note: Tables must be made but can contain dummy date </w:t>
+      </w:r>
+      <w:proofErr w:type="spellStart"/>
+      <w:r>
+        <w:rPr>
+          <w:rFonts w:ascii="Times New Roman" w:hAnsi="Times New Roman" w:cs="Times New Roman"/>
+          <w:b/>
+          <w:bCs/>
+          <w:sz w:val="32"/>
+          <w:szCs w:val="32"/>
+          <w:u w:val="single"/>
+        </w:rPr>
+        <w:t>i.e</w:t>
+      </w:r>
+      <w:proofErr w:type="spellEnd"/>
+      <w:r>
+        <w:rPr>
+          <w:rFonts w:ascii="Times New Roman" w:hAnsi="Times New Roman" w:cs="Times New Roman"/>
+          <w:b/>
+          <w:bCs/>
+          <w:sz w:val="32"/>
+          <w:szCs w:val="32"/>
+          <w:u w:val="single"/>
+        </w:rPr>
+        <w:t>(one row and column)</w:t>
+      </w:r>
+    </w:p>
+    <w:p>
+      <w:pPr>
+        <w:rPr>
+          <w:rFonts w:ascii="Times New Roman" w:hAnsi="Times New Roman" w:cs="Times New Roman"/>
+          <w:b/>
+          <w:bCs/>
+          <w:sz w:val="32"/>
+          <w:szCs w:val="32"/>
+          <w:u w:val="single"/>
+        </w:rPr>
+      </w:pPr>
+    </w:p>
+    <w:p>
+      <w:pPr>
+        <w:rPr>
+          <w:rFonts w:ascii="Times New Roman" w:hAnsi="Times New Roman" w:cs="Times New Roman"/>
+          <w:b/>
+          <w:bCs/>
+          <w:sz w:val="32"/>
+          <w:szCs w:val="32"/>
+          <w:u w:val="single"/>
+        </w:rPr>
+      </w:pPr>
+      <w:r>
+        <w:rPr>
+          <w:rFonts w:ascii="Times New Roman" w:hAnsi="Times New Roman" w:cs="Times New Roman"/>
+          <w:b/>
+          <w:bCs/>
+          <w:sz w:val="32"/>
+          <w:szCs w:val="32"/>
+          <w:u w:val="single"/>
+        </w:rPr>
+        <w:t xml:space="preserve">Note: Create a dummy project and implement the menus there. It will be difficult to </w:t>
+      </w:r>
+      <w:r>
+        <w:rPr>
+          <w:rFonts w:ascii="Times New Roman" w:hAnsi="Times New Roman" w:cs="Times New Roman"/>
+          <w:b/>
+          <w:bCs/>
+          <w:sz w:val="32"/>
+          <w:szCs w:val="32"/>
+          <w:u w:val="single"/>
+        </w:rPr>
+        <w:t>test</w:t>
+      </w:r>
+      <w:r>
+        <w:rPr>
+          <w:rFonts w:ascii="Times New Roman" w:hAnsi="Times New Roman" w:cs="Times New Roman"/>
+          <w:b/>
+          <w:bCs/>
+          <w:sz w:val="32"/>
+          <w:szCs w:val="32"/>
+          <w:u w:val="single"/>
+        </w:rPr>
+        <w:t xml:space="preserve"> the menu</w:t>
+      </w:r>
+      <w:r>
+        <w:rPr>
+          <w:rFonts w:ascii="Times New Roman" w:hAnsi="Times New Roman" w:cs="Times New Roman"/>
+          <w:b/>
+          <w:bCs/>
+          <w:sz w:val="32"/>
+          <w:szCs w:val="32"/>
+          <w:u w:val="single"/>
+        </w:rPr>
+        <w:t>s</w:t>
+      </w:r>
+      <w:r>
+        <w:rPr>
+          <w:rFonts w:ascii="Times New Roman" w:hAnsi="Times New Roman" w:cs="Times New Roman"/>
+          <w:b/>
+          <w:bCs/>
+          <w:sz w:val="32"/>
+          <w:szCs w:val="32"/>
+          <w:u w:val="single"/>
+        </w:rPr>
+        <w:t xml:space="preserve"> in the main project. After you have finished copy the java files into the project. Then commit the change. Since this is basic layout it doesn’t matter </w:t>
+      </w:r>
+    </w:p>
+    <w:p>
+      <w:pPr>
+        <w:rPr>
+          <w:rFonts w:ascii="Times New Roman" w:hAnsi="Times New Roman" w:cs="Times New Roman"/>
+          <w:b/>
+          <w:bCs/>
+          <w:sz w:val="32"/>
+          <w:szCs w:val="32"/>
+          <w:u w:val="single"/>
+        </w:rPr>
+      </w:pPr>
+    </w:p>
+    <w:p>
+      <w:pPr>
+        <w:rPr>
+          <w:rFonts w:ascii="Times New Roman" w:hAnsi="Times New Roman" w:cs="Times New Roman"/>
+          <w:sz w:val="32"/>
+          <w:szCs w:val="32"/>
+          <w:u w:val="single"/>
+        </w:rPr>
+      </w:pPr>
+      <w:r>
+        <w:rPr>
+          <w:rFonts w:ascii="Times New Roman" w:hAnsi="Times New Roman" w:cs="Times New Roman"/>
+          <w:sz w:val="32"/>
+          <w:szCs w:val="32"/>
+          <w:u w:val="single"/>
+        </w:rPr>
+        <w:t>Commit Message must be</w:t>
+      </w:r>
+      <w:r>
+        <w:rPr>
+          <w:rFonts w:ascii="Times New Roman" w:hAnsi="Times New Roman" w:cs="Times New Roman"/>
+          <w:sz w:val="32"/>
+          <w:szCs w:val="32"/>
+          <w:u w:val="single"/>
+        </w:rPr>
+        <w:t xml:space="preserve">: </w:t>
+      </w:r>
+      <w:r>
+        <w:rPr>
+          <w:rFonts w:ascii="Times New Roman" w:hAnsi="Times New Roman" w:cs="Times New Roman"/>
+          <w:sz w:val="32"/>
+          <w:szCs w:val="32"/>
+          <w:u w:val="single"/>
+        </w:rPr>
+        <w:t>“Implemented Basic Layout for: ‘list Menus ’-</w:t>
+      </w:r>
+      <w:proofErr w:type="spellStart"/>
+      <w:r>
+        <w:rPr>
+          <w:rFonts w:ascii="Times New Roman" w:hAnsi="Times New Roman" w:cs="Times New Roman"/>
+          <w:sz w:val="32"/>
+          <w:szCs w:val="32"/>
+          <w:u w:val="single"/>
+        </w:rPr>
+        <w:t>YourName</w:t>
+      </w:r>
+      <w:proofErr w:type="spellEnd"/>
+      <w:r>
+        <w:rPr>
+          <w:rFonts w:ascii="Times New Roman" w:hAnsi="Times New Roman" w:cs="Times New Roman"/>
+          <w:sz w:val="32"/>
+          <w:szCs w:val="32"/>
+          <w:u w:val="single"/>
+        </w:rPr>
+        <w:t>”</w:t>
+      </w:r>
+    </w:p>
+    <w:p>
+      <w:pPr>
+        <w:rPr>
+          <w:rFonts w:ascii="Times New Roman" w:hAnsi="Times New Roman" w:cs="Times New Roman"/>
+          <w:b/>
+          <w:bCs/>
+          <w:sz w:val="32"/>
+          <w:szCs w:val="32"/>
+          <w:u w:val="single"/>
+        </w:rPr>
+      </w:pPr>
+    </w:p>
+    <w:p>
+      <w:pPr>
+        <w:rPr>
+          <w:rFonts w:ascii="Times New Roman" w:hAnsi="Times New Roman" w:cs="Times New Roman"/>
+          <w:b/>
+          <w:bCs/>
+          <w:sz w:val="32"/>
+          <w:szCs w:val="32"/>
+          <w:u w:val="single"/>
+        </w:rPr>
+      </w:pPr>
+      <w:r>
+        <w:rPr>
+          <w:rFonts w:ascii="Times New Roman" w:hAnsi="Times New Roman" w:cs="Times New Roman"/>
+          <w:b/>
+          <w:bCs/>
+          <w:sz w:val="32"/>
+          <w:szCs w:val="32"/>
+          <w:u w:val="single"/>
+        </w:rPr>
+        <w:t xml:space="preserve">DO NOT EDIT the main code.  </w:t>
+      </w:r>
+    </w:p>
+    <w:p>
+      <w:pPr>
+        <w:rPr>
+          <w:rFonts w:ascii="Times New Roman" w:hAnsi="Times New Roman" w:cs="Times New Roman"/>
+          <w:b/>
+          <w:bCs/>
+          <w:sz w:val="32"/>
+          <w:szCs w:val="32"/>
+          <w:u w:val="single"/>
+        </w:rPr>
+      </w:pPr>
+    </w:p>
+    <w:p>
+      <w:pPr>
+        <w:rPr>
+          <w:rFonts w:ascii="Times New Roman" w:hAnsi="Times New Roman" w:cs="Times New Roman"/>
+          <w:b/>
+          <w:bCs/>
+          <w:sz w:val="32"/>
+          <w:szCs w:val="32"/>
+          <w:u w:val="single"/>
+        </w:rPr>
+      </w:pPr>
+      <w:r>
+        <w:rPr>
+          <w:rFonts w:ascii="Times New Roman" w:hAnsi="Times New Roman" w:cs="Times New Roman"/>
+          <w:b/>
+          <w:bCs/>
+          <w:sz w:val="32"/>
+          <w:szCs w:val="32"/>
+          <w:u w:val="single"/>
+        </w:rPr>
+        <w:t>A design is not necessary</w:t>
+      </w:r>
+    </w:p>
+    <w:p>
+      <w:pPr>
+        <w:rPr>
+          <w:rFonts w:ascii="Times New Roman" w:hAnsi="Times New Roman" w:cs="Times New Roman"/>
+          <w:b/>
+          <w:bCs/>
+          <w:sz w:val="32"/>
+          <w:szCs w:val="32"/>
+          <w:u w:val="single"/>
+        </w:rPr>
+      </w:pPr>
+    </w:p>
+    <w:p>
+      <w:pPr>
+        <w:rPr>
+          <w:rFonts w:ascii="Times New Roman" w:hAnsi="Times New Roman" w:cs="Times New Roman"/>
+          <w:b/>
+          <w:bCs/>
+          <w:sz w:val="32"/>
+          <w:szCs w:val="32"/>
+          <w:u w:val="single"/>
+        </w:rPr>
+      </w:pPr>
+      <w:r>
+        <w:rPr>
+          <w:rFonts w:ascii="Times New Roman" w:hAnsi="Times New Roman" w:cs="Times New Roman"/>
+          <w:b/>
+          <w:bCs/>
+          <w:sz w:val="32"/>
+          <w:szCs w:val="32"/>
+          <w:u w:val="single"/>
+        </w:rPr>
+        <w:t>Give Appropriate Names for the Menu Classes</w:t>
+      </w:r>
+    </w:p>
+    <w:p>
+      <w:pPr>
+        <w:rPr>
+          <w:rFonts w:ascii="Times New Roman" w:hAnsi="Times New Roman" w:cs="Times New Roman"/>
+          <w:b/>
+          <w:bCs/>
+          <w:sz w:val="32"/>
+          <w:szCs w:val="32"/>
+          <w:u w:val="single"/>
+        </w:rPr>
+      </w:pPr>
+    </w:p>
+    <w:p>
+      <w:pPr>
+        <w:rPr>
+          <w:rFonts w:ascii="Times New Roman" w:hAnsi="Times New Roman" w:cs="Times New Roman"/>
+          <w:b/>
+          <w:bCs/>
+          <w:sz w:val="32"/>
+          <w:szCs w:val="32"/>
+          <w:u w:val="single"/>
+        </w:rPr>
+      </w:pPr>
+    </w:p>
+    <w:p>
+      <w:pPr>
+        <w:rPr>
+          <w:rFonts w:ascii="Times New Roman" w:hAnsi="Times New Roman" w:cs="Times New Roman"/>
+          <w:b/>
+          <w:bCs/>
+          <w:sz w:val="32"/>
+          <w:szCs w:val="32"/>
+          <w:u w:val="single"/>
+        </w:rPr>
+      </w:pPr>
+    </w:p>
+    <w:p>
+      <w:pPr>
+        <w:rPr>
+          <w:rFonts w:ascii="Times New Roman" w:hAnsi="Times New Roman" w:cs="Times New Roman"/>
+          <w:b/>
+          <w:bCs/>
+          <w:sz w:val="32"/>
+          <w:szCs w:val="32"/>
+          <w:u w:val="single"/>
+        </w:rPr>
+      </w:pPr>
+    </w:p>
+    <w:p>
+      <w:pPr>
+        <w:jc w:val="center"/>
+        <w:rPr>
+          <w:rFonts w:ascii="Times New Roman" w:hAnsi="Times New Roman" w:cs="Times New Roman"/>
+          <w:b/>
+          <w:bCs/>
+          <w:sz w:val="32"/>
+          <w:szCs w:val="32"/>
+          <w:u w:val="single"/>
+        </w:rPr>
+      </w:pPr>
+      <w:r>
+        <w:rPr>
+          <w:rFonts w:ascii="Times New Roman" w:hAnsi="Times New Roman" w:cs="Times New Roman"/>
+          <w:b/>
+          <w:bCs/>
+          <w:sz w:val="32"/>
+          <w:szCs w:val="32"/>
+          <w:u w:val="single"/>
+        </w:rPr>
+        <w:lastRenderedPageBreak/>
+        <w:t>Venue</w:t>
+      </w:r>
+    </w:p>
+    <w:p>
+      <w:pPr>
+        <w:rPr>
+          <w:rFonts w:ascii="Times New Roman" w:hAnsi="Times New Roman" w:cs="Times New Roman"/>
+          <w:b/>
+          <w:bCs/>
+          <w:sz w:val="32"/>
+          <w:szCs w:val="32"/>
+          <w:u w:val="single"/>
+        </w:rPr>
+      </w:pPr>
+    </w:p>
+    <w:p>
+      <w:pPr>
+        <w:rPr>
+          <w:rFonts w:ascii="Times New Roman" w:hAnsi="Times New Roman" w:cs="Times New Roman"/>
+          <w:sz w:val="32"/>
+          <w:szCs w:val="32"/>
+        </w:rPr>
+      </w:pPr>
+      <w:r>
+        <w:rPr>
+          <w:rFonts w:ascii="Times New Roman" w:hAnsi="Times New Roman" w:cs="Times New Roman"/>
+          <w:sz w:val="32"/>
+          <w:szCs w:val="32"/>
+        </w:rPr>
+        <w:t>Venue Menu</w:t>
+      </w:r>
+      <w:r>
+        <w:rPr>
+          <w:rFonts w:ascii="Times New Roman" w:hAnsi="Times New Roman" w:cs="Times New Roman"/>
+          <w:sz w:val="28"/>
+          <w:szCs w:val="28"/>
+        </w:rPr>
+        <w:t xml:space="preserve"> </w:t>
+      </w:r>
+      <w:r>
+        <w:rPr>
+          <w:rFonts w:ascii="Times New Roman" w:hAnsi="Times New Roman" w:cs="Times New Roman"/>
+          <w:sz w:val="28"/>
+          <w:szCs w:val="28"/>
+        </w:rPr>
+        <w:t xml:space="preserve">– </w:t>
+      </w:r>
+      <w:r>
+        <w:rPr>
+          <w:rFonts w:ascii="Times New Roman" w:hAnsi="Times New Roman" w:cs="Times New Roman"/>
+          <w:sz w:val="24"/>
+          <w:szCs w:val="24"/>
+        </w:rPr>
+        <w:t xml:space="preserve">Shows options for menu interface </w:t>
+      </w:r>
+      <w:proofErr w:type="spellStart"/>
+      <w:r>
+        <w:rPr>
+          <w:rFonts w:ascii="Times New Roman" w:hAnsi="Times New Roman" w:cs="Times New Roman"/>
+          <w:sz w:val="24"/>
+          <w:szCs w:val="24"/>
+        </w:rPr>
+        <w:t>eg.</w:t>
+      </w:r>
+      <w:proofErr w:type="spellEnd"/>
+      <w:r>
+        <w:rPr>
+          <w:rFonts w:ascii="Times New Roman" w:hAnsi="Times New Roman" w:cs="Times New Roman"/>
+          <w:sz w:val="24"/>
+          <w:szCs w:val="24"/>
+        </w:rPr>
+        <w:t xml:space="preserve"> Add, edit venue</w:t>
+      </w:r>
+      <w:r>
+        <w:rPr>
+          <w:rFonts w:ascii="Times New Roman" w:hAnsi="Times New Roman" w:cs="Times New Roman"/>
+          <w:sz w:val="28"/>
+          <w:szCs w:val="28"/>
+        </w:rPr>
+        <w:t xml:space="preserve"> </w:t>
+      </w:r>
+    </w:p>
+    <w:p>
+      <w:pPr>
+        <w:rPr>
+          <w:rFonts w:ascii="Times New Roman" w:hAnsi="Times New Roman" w:cs="Times New Roman"/>
+          <w:sz w:val="32"/>
+          <w:szCs w:val="32"/>
+        </w:rPr>
+      </w:pPr>
+      <w:bookmarkStart w:id="0" w:name="_Hlk68552884"/>
+    </w:p>
+    <w:p>
+      <w:pPr>
+        <w:rPr>
+          <w:rFonts w:ascii="Times New Roman" w:hAnsi="Times New Roman" w:cs="Times New Roman"/>
+          <w:sz w:val="32"/>
+          <w:szCs w:val="32"/>
+        </w:rPr>
+      </w:pPr>
+      <w:r>
+        <w:rPr>
+          <w:rFonts w:ascii="Times New Roman" w:hAnsi="Times New Roman" w:cs="Times New Roman"/>
+          <w:sz w:val="32"/>
+          <w:szCs w:val="32"/>
+        </w:rPr>
+        <w:t xml:space="preserve">Add Venue Menu </w:t>
+      </w:r>
+      <w:r>
+        <w:rPr>
+          <w:rFonts w:ascii="Times New Roman" w:hAnsi="Times New Roman" w:cs="Times New Roman"/>
+        </w:rPr>
+        <w:t xml:space="preserve">– This shows the different type of venues that can be added. </w:t>
+      </w:r>
+      <w:r>
+        <w:rPr>
+          <w:rFonts w:ascii="Times New Roman" w:hAnsi="Times New Roman" w:cs="Times New Roman"/>
+        </w:rPr>
+        <w:t xml:space="preserve">All </w:t>
+      </w:r>
+      <w:proofErr w:type="spellStart"/>
+      <w:r>
+        <w:rPr>
+          <w:rFonts w:ascii="Times New Roman" w:hAnsi="Times New Roman" w:cs="Times New Roman"/>
+        </w:rPr>
+        <w:t>menues</w:t>
+      </w:r>
+      <w:proofErr w:type="spellEnd"/>
+      <w:r>
+        <w:rPr>
+          <w:rFonts w:ascii="Times New Roman" w:hAnsi="Times New Roman" w:cs="Times New Roman"/>
+        </w:rPr>
+        <w:t xml:space="preserve"> indented must be </w:t>
+      </w:r>
+      <w:proofErr w:type="spellStart"/>
+      <w:r>
+        <w:rPr>
+          <w:rFonts w:ascii="Times New Roman" w:hAnsi="Times New Roman" w:cs="Times New Roman"/>
+        </w:rPr>
+        <w:t>complemted</w:t>
+      </w:r>
+      <w:proofErr w:type="spellEnd"/>
+      <w:r>
+        <w:rPr>
+          <w:rFonts w:ascii="Times New Roman" w:hAnsi="Times New Roman" w:cs="Times New Roman"/>
+        </w:rPr>
+        <w:t xml:space="preserve">. EG. Add regular menu. </w:t>
+      </w:r>
+    </w:p>
+    <w:p>
+      <w:pPr>
+        <w:ind w:firstLine="720"/>
+        <w:rPr>
+          <w:rFonts w:ascii="Times New Roman" w:hAnsi="Times New Roman" w:cs="Times New Roman"/>
+          <w:sz w:val="24"/>
+          <w:szCs w:val="24"/>
+        </w:rPr>
+      </w:pPr>
+      <w:r>
+        <w:rPr>
+          <w:rFonts w:ascii="Times New Roman" w:hAnsi="Times New Roman" w:cs="Times New Roman"/>
+          <w:sz w:val="32"/>
+          <w:szCs w:val="32"/>
+        </w:rPr>
+        <w:t>New Information Menu</w:t>
+      </w:r>
+      <w:r>
+        <w:rPr>
+          <w:rFonts w:ascii="Times New Roman" w:hAnsi="Times New Roman" w:cs="Times New Roman"/>
+          <w:sz w:val="32"/>
+          <w:szCs w:val="32"/>
+        </w:rPr>
+        <w:t xml:space="preserve"> </w:t>
+      </w:r>
+      <w:r>
+        <w:rPr>
+          <w:rFonts w:ascii="Times New Roman" w:hAnsi="Times New Roman" w:cs="Times New Roman"/>
+          <w:sz w:val="32"/>
+          <w:szCs w:val="32"/>
+        </w:rPr>
+        <w:t>–</w:t>
+      </w:r>
+      <w:r>
+        <w:rPr>
+          <w:rFonts w:ascii="Times New Roman" w:hAnsi="Times New Roman" w:cs="Times New Roman"/>
+          <w:sz w:val="32"/>
+          <w:szCs w:val="32"/>
+        </w:rPr>
+        <w:t xml:space="preserve"> </w:t>
+      </w:r>
+      <w:r>
+        <w:rPr>
+          <w:rFonts w:ascii="Times New Roman" w:hAnsi="Times New Roman" w:cs="Times New Roman"/>
+          <w:sz w:val="24"/>
+          <w:szCs w:val="24"/>
+        </w:rPr>
+        <w:t>to be implemented for each type of menu. (Different Menus to be implemented based on Venues)</w:t>
+      </w:r>
+      <w:r>
+        <w:rPr>
+          <w:rFonts w:ascii="Times New Roman" w:hAnsi="Times New Roman" w:cs="Times New Roman"/>
+          <w:sz w:val="24"/>
+          <w:szCs w:val="24"/>
+        </w:rPr>
+        <w:t xml:space="preserve">. This should be a combination of Labels and Textboxes to accept new information for Each Property. </w:t>
+      </w:r>
+    </w:p>
+    <w:p>
+      <w:pPr>
+        <w:ind w:firstLine="720"/>
+        <w:rPr>
+          <w:rFonts w:ascii="Times New Roman" w:hAnsi="Times New Roman" w:cs="Times New Roman"/>
+          <w:sz w:val="32"/>
+          <w:szCs w:val="32"/>
+        </w:rPr>
+      </w:pPr>
+      <w:r>
+        <w:rPr>
+          <w:rFonts w:ascii="Times New Roman" w:hAnsi="Times New Roman" w:cs="Times New Roman"/>
+          <w:noProof/>
+          <w:sz w:val="24"/>
+          <w:szCs w:val="24"/>
+        </w:rPr>
+        <mc:AlternateContent>
+          <mc:Choice Requires="wps">
+            <w:drawing>
+              <wp:anchor distT="0" distB="0" distL="114300" distR="114300" simplePos="0" relativeHeight="251699200" behindDoc="0" locked="0" layoutInCell="1" allowOverlap="1" wp14:anchorId="6A5E5037" wp14:editId="77E9047F">
+                <wp:simplePos x="0" y="0"/>
+                <wp:positionH relativeFrom="column">
+                  <wp:posOffset>1819275</wp:posOffset>
+                </wp:positionH>
+                <wp:positionV relativeFrom="paragraph">
+                  <wp:posOffset>22225</wp:posOffset>
+                </wp:positionV>
+                <wp:extent cx="1066800" cy="171450"/>
+                <wp:effectExtent l="0" t="0" r="19050" b="19050"/>
+                <wp:wrapNone/>
+                <wp:docPr id="14" name="Text Box 14"/>
+                <wp:cNvGraphicFramePr/>
+                <a:graphic xmlns:a="http://schemas.openxmlformats.org/drawingml/2006/main">
+                  <a:graphicData uri="http://schemas.microsoft.com/office/word/2010/wordprocessingShape">
+                    <wps:wsp>
+                      <wps:cNvSpPr txBox="1"/>
+                      <wps:spPr>
+                        <a:xfrm>
+                          <a:off x="0" y="0"/>
+                          <a:ext cx="1066800" cy="171450"/>
+                        </a:xfrm>
+                        <a:prstGeom prst="rect">
+                          <a:avLst/>
+                        </a:prstGeom>
+                        <a:solidFill>
+                          <a:schemeClr val="lt1"/>
+                        </a:solidFill>
+                        <a:ln w="6350">
+                          <a:solidFill>
+                            <a:prstClr val="black"/>
+                          </a:solidFill>
+                        </a:ln>
+                      </wps:spPr>
+                      <wps:txbx>
+                        <w:txbxContent>
+                          <w:p/>
+                        </w:txbxContent>
+                      </wps:txbx>
+                      <wps:bodyPr rot="0" spcFirstLastPara="0" vertOverflow="overflow" horzOverflow="overflow" vert="horz" wrap="square" lIns="91440" tIns="45720" rIns="91440" bIns="45720" numCol="1" spcCol="0" rtlCol="0" fromWordArt="0" anchor="t" anchorCtr="0" forceAA="0" compatLnSpc="1">
+                        <a:prstTxWarp prst="textNoShape">
+                          <a:avLst/>
+                        </a:prstTxWarp>
+                        <a:noAutofit/>
+                      </wps:bodyPr>
+                    </wps:wsp>
+                  </a:graphicData>
+                </a:graphic>
+              </wp:anchor>
+            </w:drawing>
+          </mc:Choice>
+          <mc:Fallback>
+            <w:pict>
+              <v:shapetype w14:anchorId="6A5E5037" id="_x0000_t202" coordsize="21600,21600" o:spt="202" path="m,l,21600r21600,l21600,xe">
+                <v:stroke joinstyle="miter"/>
+                <v:path gradientshapeok="t" o:connecttype="rect"/>
+              </v:shapetype>
+              <v:shape id="Text Box 14" o:spid="_x0000_s1026" type="#_x0000_t202" style="position:absolute;left:0;text-align:left;margin-left:143.25pt;margin-top:1.75pt;width:84pt;height:13.5pt;z-index:251699200;visibility:visible;mso-wrap-style:square;mso-wrap-distance-left:9pt;mso-wrap-distance-top:0;mso-wrap-distance-right:9pt;mso-wrap-distance-bottom:0;mso-position-horizontal:absolute;mso-position-horizontal-relative:text;mso-position-vertical:absolute;mso-position-vertical-relative:text;v-text-anchor:top" o:gfxdata="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" fillcolor="white [3201]" strokeweight=".5pt">
+                <v:textbox>
+                  <w:txbxContent>
+                    <w:p/>
+                  </w:txbxContent>
+                </v:textbox>
+              </v:shape>
+            </w:pict>
+          </mc:Fallback>
+        </mc:AlternateContent>
+      </w:r>
+      <w:proofErr w:type="spellStart"/>
+      <w:r>
+        <w:rPr>
+          <w:rFonts w:ascii="Times New Roman" w:hAnsi="Times New Roman" w:cs="Times New Roman"/>
+          <w:sz w:val="24"/>
+          <w:szCs w:val="24"/>
+        </w:rPr>
+        <w:t>Eg.</w:t>
+      </w:r>
+      <w:proofErr w:type="spellEnd"/>
+      <w:r>
+        <w:rPr>
+          <w:rFonts w:ascii="Times New Roman" w:hAnsi="Times New Roman" w:cs="Times New Roman"/>
+          <w:sz w:val="24"/>
+          <w:szCs w:val="24"/>
+        </w:rPr>
+        <w:t xml:space="preserve"> Enter New Name: </w:t>
+      </w:r>
+    </w:p>
+    <w:p>
+      <w:pPr>
+        <w:rPr>
+          <w:rFonts w:ascii="Times New Roman" w:hAnsi="Times New Roman" w:cs="Times New Roman"/>
+          <w:sz w:val="32"/>
+          <w:szCs w:val="32"/>
+        </w:rPr>
+      </w:pPr>
+      <w:r>
+        <w:rPr>
+          <w:rFonts w:ascii="Times New Roman" w:hAnsi="Times New Roman" w:cs="Times New Roman"/>
+          <w:sz w:val="32"/>
+          <w:szCs w:val="32"/>
+        </w:rPr>
+        <w:tab/>
+        <w:t>Add Regular Venue Menu</w:t>
+      </w:r>
+    </w:p>
+    <w:p>
+      <w:pPr>
+        <w:rPr>
+          <w:rFonts w:ascii="Times New Roman" w:hAnsi="Times New Roman" w:cs="Times New Roman"/>
+          <w:sz w:val="32"/>
+          <w:szCs w:val="32"/>
+        </w:rPr>
+      </w:pPr>
+      <w:r>
+        <w:rPr>
+          <w:rFonts w:ascii="Times New Roman" w:hAnsi="Times New Roman" w:cs="Times New Roman"/>
+          <w:sz w:val="32"/>
+          <w:szCs w:val="32"/>
+        </w:rPr>
+        <w:tab/>
+        <w:t>Add Party Venue Menu</w:t>
+      </w:r>
+    </w:p>
+    <w:p>
+      <w:pPr>
+        <w:rPr>
+          <w:rFonts w:ascii="Times New Roman" w:hAnsi="Times New Roman" w:cs="Times New Roman"/>
+          <w:sz w:val="32"/>
+          <w:szCs w:val="32"/>
+        </w:rPr>
+      </w:pPr>
+      <w:r>
+        <w:rPr>
+          <w:rFonts w:ascii="Times New Roman" w:hAnsi="Times New Roman" w:cs="Times New Roman"/>
+          <w:sz w:val="32"/>
+          <w:szCs w:val="32"/>
+        </w:rPr>
+        <w:tab/>
+        <w:t xml:space="preserve">Add Training Venue Menu </w:t>
+      </w:r>
+      <w:r>
+        <w:rPr>
+          <w:rFonts w:ascii="Times New Roman" w:hAnsi="Times New Roman" w:cs="Times New Roman"/>
+          <w:sz w:val="32"/>
+          <w:szCs w:val="32"/>
+        </w:rPr>
+        <w:t xml:space="preserve"> </w:t>
+      </w:r>
+    </w:p>
+    <w:p>
+      <w:pPr>
+        <w:rPr>
+          <w:rFonts w:ascii="Times New Roman" w:hAnsi="Times New Roman" w:cs="Times New Roman"/>
+          <w:sz w:val="32"/>
+          <w:szCs w:val="32"/>
+        </w:rPr>
+      </w:pPr>
+      <w:r>
+        <w:rPr>
+          <w:rFonts w:ascii="Times New Roman" w:hAnsi="Times New Roman" w:cs="Times New Roman"/>
+          <w:sz w:val="32"/>
+          <w:szCs w:val="32"/>
+        </w:rPr>
+        <w:tab/>
+        <w:t>Add Sports Venue Menu</w:t>
+      </w:r>
+    </w:p>
+    <w:p>
+      <w:pPr>
+        <w:rPr>
+          <w:rFonts w:ascii="Times New Roman" w:hAnsi="Times New Roman" w:cs="Times New Roman"/>
+          <w:sz w:val="32"/>
+          <w:szCs w:val="32"/>
+        </w:rPr>
+      </w:pPr>
+      <w:r>
+        <w:rPr>
+          <w:rFonts w:ascii="Times New Roman" w:hAnsi="Times New Roman" w:cs="Times New Roman"/>
+          <w:sz w:val="32"/>
+          <w:szCs w:val="32"/>
+        </w:rPr>
+        <w:t xml:space="preserve">                                                            </w:t>
+      </w:r>
+      <w:r>
+        <w:rPr>
+          <w:rFonts w:ascii="Times New Roman" w:hAnsi="Times New Roman" w:cs="Times New Roman"/>
+          <w:i/>
+          <w:iCs/>
+          <w:sz w:val="32"/>
+          <w:szCs w:val="32"/>
+        </w:rPr>
+        <w:t xml:space="preserve">There is a </w:t>
+      </w:r>
+      <w:proofErr w:type="spellStart"/>
+      <w:r>
+        <w:rPr>
+          <w:rFonts w:ascii="Times New Roman" w:hAnsi="Times New Roman" w:cs="Times New Roman"/>
+          <w:i/>
+          <w:iCs/>
+          <w:sz w:val="32"/>
+          <w:szCs w:val="32"/>
+        </w:rPr>
+        <w:t>a</w:t>
+      </w:r>
+      <w:proofErr w:type="spellEnd"/>
+      <w:r>
+        <w:rPr>
+          <w:rFonts w:ascii="Times New Roman" w:hAnsi="Times New Roman" w:cs="Times New Roman"/>
+          <w:i/>
+          <w:iCs/>
+          <w:sz w:val="32"/>
+          <w:szCs w:val="32"/>
+        </w:rPr>
+        <w:t xml:space="preserve"> lot code reuse </w:t>
+      </w:r>
+      <w:r>
+        <w:rPr>
+          <w:rFonts w:ascii="Times New Roman" w:hAnsi="Times New Roman" w:cs="Times New Roman"/>
+          <w:i/>
+          <w:iCs/>
+          <w:sz w:val="32"/>
+          <w:szCs w:val="32"/>
+        </w:rPr>
+        <w:t xml:space="preserve">in </w:t>
+      </w:r>
+      <w:proofErr w:type="spellStart"/>
+      <w:r>
+        <w:rPr>
+          <w:rFonts w:ascii="Times New Roman" w:hAnsi="Times New Roman" w:cs="Times New Roman"/>
+          <w:i/>
+          <w:iCs/>
+          <w:sz w:val="32"/>
+          <w:szCs w:val="32"/>
+        </w:rPr>
+        <w:t>menues</w:t>
+      </w:r>
+      <w:proofErr w:type="spellEnd"/>
+      <w:r>
+        <w:rPr>
+          <w:rFonts w:ascii="Times New Roman" w:hAnsi="Times New Roman" w:cs="Times New Roman"/>
+          <w:i/>
+          <w:iCs/>
+          <w:sz w:val="32"/>
+          <w:szCs w:val="32"/>
+        </w:rPr>
+        <w:t xml:space="preserve"> above</w:t>
+      </w:r>
+    </w:p>
+    <w:p>
+      <w:pPr>
+        <w:rPr>
+          <w:rFonts w:ascii="Times New Roman" w:hAnsi="Times New Roman" w:cs="Times New Roman"/>
+          <w:sz w:val="32"/>
+          <w:szCs w:val="32"/>
+        </w:rPr>
+      </w:pPr>
+      <w:r>
+        <w:rPr>
+          <w:rFonts w:ascii="Times New Roman" w:hAnsi="Times New Roman" w:cs="Times New Roman"/>
+          <w:sz w:val="32"/>
+          <w:szCs w:val="32"/>
+        </w:rPr>
+        <w:t xml:space="preserve">List Venue Menu – </w:t>
+      </w:r>
+      <w:r>
+        <w:rPr>
+          <w:rFonts w:ascii="Times New Roman" w:hAnsi="Times New Roman" w:cs="Times New Roman"/>
+          <w:sz w:val="24"/>
+          <w:szCs w:val="24"/>
+        </w:rPr>
+        <w:t>A table showing the venues information.</w:t>
+      </w:r>
+      <w:r>
+        <w:rPr>
+          <w:rFonts w:ascii="Times New Roman" w:hAnsi="Times New Roman" w:cs="Times New Roman"/>
+          <w:sz w:val="32"/>
+          <w:szCs w:val="32"/>
+        </w:rPr>
+        <w:t xml:space="preserve"> </w:t>
+      </w:r>
+    </w:p>
+    <w:p>
+      <w:pPr>
+        <w:pStyle w:val="ListParagraph"/>
+        <w:ind w:left="1440"/>
+        <w:rPr>
+          <w:rFonts w:ascii="Times New Roman" w:hAnsi="Times New Roman" w:cs="Times New Roman"/>
+          <w:sz w:val="32"/>
+          <w:szCs w:val="32"/>
+        </w:rPr>
+      </w:pPr>
+    </w:p>
+    <w:p>
+      <w:pPr>
+        <w:rPr>
+          <w:rFonts w:ascii="Times New Roman" w:hAnsi="Times New Roman" w:cs="Times New Roman"/>
+          <w:sz w:val="24"/>
+          <w:szCs w:val="24"/>
+        </w:rPr>
+      </w:pPr>
+      <w:r>
+        <w:rPr>
+          <w:rFonts w:ascii="Times New Roman" w:hAnsi="Times New Roman" w:cs="Times New Roman"/>
+          <w:sz w:val="32"/>
+          <w:szCs w:val="32"/>
+        </w:rPr>
+        <w:t>Edit Venue Menu –</w:t>
+      </w:r>
+      <w:bookmarkEnd w:id="0"/>
+      <w:r>
+        <w:rPr>
+          <w:rFonts w:ascii="Times New Roman" w:hAnsi="Times New Roman" w:cs="Times New Roman"/>
+          <w:sz w:val="32"/>
+          <w:szCs w:val="32"/>
+        </w:rPr>
+        <w:t xml:space="preserve"> </w:t>
+      </w:r>
+      <w:r>
+        <w:rPr>
+          <w:rFonts w:ascii="Times New Roman" w:hAnsi="Times New Roman" w:cs="Times New Roman"/>
+          <w:sz w:val="24"/>
+          <w:szCs w:val="24"/>
+        </w:rPr>
+        <w:t xml:space="preserve">A text box prompting the user to enter id of venue to be edited </w:t>
+      </w:r>
+    </w:p>
+    <w:p>
+      <w:pPr>
+        <w:ind w:firstLine="720"/>
+        <w:rPr>
+          <w:rFonts w:ascii="Times New Roman" w:hAnsi="Times New Roman" w:cs="Times New Roman"/>
+          <w:sz w:val="32"/>
+          <w:szCs w:val="32"/>
+        </w:rPr>
+      </w:pPr>
+      <w:r>
+        <w:rPr>
+          <w:rFonts w:ascii="Times New Roman" w:hAnsi="Times New Roman" w:cs="Times New Roman"/>
+          <w:sz w:val="32"/>
+          <w:szCs w:val="32"/>
+        </w:rPr>
+        <w:t xml:space="preserve">New Information Menu – </w:t>
+      </w:r>
+      <w:r>
+        <w:rPr>
+          <w:rFonts w:ascii="Times New Roman" w:hAnsi="Times New Roman" w:cs="Times New Roman"/>
+          <w:sz w:val="32"/>
+          <w:szCs w:val="32"/>
+        </w:rPr>
+        <w:t xml:space="preserve">Menu </w:t>
+      </w:r>
+      <w:r>
+        <w:rPr>
+          <w:rFonts w:ascii="Times New Roman" w:hAnsi="Times New Roman" w:cs="Times New Roman"/>
+          <w:sz w:val="32"/>
+          <w:szCs w:val="32"/>
+        </w:rPr>
+        <w:t xml:space="preserve">to accept new information of </w:t>
+      </w:r>
+      <w:proofErr w:type="spellStart"/>
+      <w:r>
+        <w:rPr>
+          <w:rFonts w:ascii="Times New Roman" w:hAnsi="Times New Roman" w:cs="Times New Roman"/>
+          <w:sz w:val="32"/>
+          <w:szCs w:val="32"/>
+        </w:rPr>
+        <w:t>V</w:t>
+      </w:r>
+      <w:r>
+        <w:rPr>
+          <w:rFonts w:ascii="Times New Roman" w:hAnsi="Times New Roman" w:cs="Times New Roman"/>
+          <w:sz w:val="32"/>
+          <w:szCs w:val="32"/>
+        </w:rPr>
+        <w:t>enu</w:t>
+      </w:r>
+      <w:proofErr w:type="spellEnd"/>
+      <w:r>
+        <w:rPr>
+          <w:rFonts w:ascii="Times New Roman" w:hAnsi="Times New Roman" w:cs="Times New Roman"/>
+          <w:sz w:val="32"/>
+          <w:szCs w:val="32"/>
+        </w:rPr>
+        <w:t>.</w:t>
+      </w:r>
+    </w:p>
+    <w:p>
+      <w:pPr>
+        <w:jc w:val="right"/>
+        <w:rPr>
+          <w:rFonts w:ascii="Times New Roman" w:hAnsi="Times New Roman" w:cs="Times New Roman"/>
+          <w:b/>
+          <w:bCs/>
+          <w:sz w:val="28"/>
+          <w:szCs w:val="28"/>
+        </w:rPr>
+      </w:pPr>
+      <w:r>
+        <w:rPr>
+          <w:rFonts w:ascii="Times New Roman" w:hAnsi="Times New Roman" w:cs="Times New Roman"/>
+          <w:b/>
+          <w:bCs/>
+          <w:sz w:val="28"/>
+          <w:szCs w:val="28"/>
+        </w:rPr>
+        <w:t xml:space="preserve">(reuse the new information menu from </w:t>
+      </w:r>
+      <w:r>
+        <w:rPr>
+          <w:rFonts w:ascii="Times New Roman" w:hAnsi="Times New Roman" w:cs="Times New Roman"/>
+          <w:b/>
+          <w:bCs/>
+          <w:sz w:val="28"/>
+          <w:szCs w:val="28"/>
+        </w:rPr>
+        <w:t>A</w:t>
+      </w:r>
+      <w:r>
+        <w:rPr>
+          <w:rFonts w:ascii="Times New Roman" w:hAnsi="Times New Roman" w:cs="Times New Roman"/>
+          <w:b/>
+          <w:bCs/>
+          <w:sz w:val="28"/>
+          <w:szCs w:val="28"/>
+        </w:rPr>
+        <w:t xml:space="preserve">dd </w:t>
+      </w:r>
+      <w:r>
+        <w:rPr>
+          <w:rFonts w:ascii="Times New Roman" w:hAnsi="Times New Roman" w:cs="Times New Roman"/>
+          <w:b/>
+          <w:bCs/>
+          <w:sz w:val="28"/>
+          <w:szCs w:val="28"/>
+        </w:rPr>
+        <w:t>V</w:t>
+      </w:r>
+      <w:r>
+        <w:rPr>
+          <w:rFonts w:ascii="Times New Roman" w:hAnsi="Times New Roman" w:cs="Times New Roman"/>
+          <w:b/>
+          <w:bCs/>
+          <w:sz w:val="28"/>
+          <w:szCs w:val="28"/>
+        </w:rPr>
+        <w:t>enue!!!)</w:t>
+      </w:r>
+    </w:p>
+    <w:p>
+      <w:pPr>
+        <w:rPr>
+          <w:rFonts w:ascii="Times New Roman" w:hAnsi="Times New Roman" w:cs="Times New Roman"/>
+          <w:sz w:val="32"/>
+          <w:szCs w:val="32"/>
+        </w:rPr>
+      </w:pPr>
+    </w:p>
+    <w:p>
+      <w:pPr>
+        <w:rPr>
+          <w:rFonts w:ascii="Times New Roman" w:hAnsi="Times New Roman" w:cs="Times New Roman"/>
+          <w:sz w:val="32"/>
+          <w:szCs w:val="32"/>
+        </w:rPr>
+      </w:pPr>
+    </w:p>
+    <w:p>
+      <w:pPr>
+        <w:rPr>
+          <w:rFonts w:ascii="Times New Roman" w:hAnsi="Times New Roman" w:cs="Times New Roman"/>
+          <w:sz w:val="32"/>
+          <w:szCs w:val="32"/>
+        </w:rPr>
+      </w:pPr>
+    </w:p>
+    <w:p>
+      <w:pPr>
+        <w:rPr>
+          <w:rFonts w:ascii="Times New Roman" w:hAnsi="Times New Roman" w:cs="Times New Roman"/>
+          <w:sz w:val="32"/>
+          <w:szCs w:val="32"/>
+        </w:rPr>
+      </w:pPr>
+    </w:p>
+    <w:p>
+      <w:pPr>
+        <w:rPr>
+          <w:rFonts w:ascii="Times New Roman" w:hAnsi="Times New Roman" w:cs="Times New Roman"/>
+          <w:b/>
+          <w:bCs/>
+          <w:sz w:val="32"/>
+          <w:szCs w:val="32"/>
+          <w:u w:val="single"/>
+        </w:rPr>
+      </w:pPr>
+    </w:p>
+    <w:p>
+      <w:pPr>
+        <w:jc w:val="center"/>
+        <w:rPr>
+          <w:rFonts w:ascii="Times New Roman" w:hAnsi="Times New Roman" w:cs="Times New Roman"/>
+          <w:b/>
+          <w:bCs/>
+          <w:sz w:val="32"/>
+          <w:szCs w:val="32"/>
+          <w:u w:val="single"/>
+        </w:rPr>
+      </w:pPr>
+      <w:r>
+        <w:rPr>
+          <w:rFonts w:ascii="Times New Roman" w:hAnsi="Times New Roman" w:cs="Times New Roman"/>
+          <w:b/>
+          <w:bCs/>
+          <w:sz w:val="32"/>
+          <w:szCs w:val="32"/>
+          <w:u w:val="single"/>
+        </w:rPr>
+        <w:lastRenderedPageBreak/>
+        <w:t xml:space="preserve">Promoter </w:t>
+      </w:r>
+    </w:p>
+    <w:p>
+      <w:pPr>
+        <w:rPr>
+          <w:rFonts w:ascii="Times New Roman" w:hAnsi="Times New Roman" w:cs="Times New Roman"/>
+          <w:sz w:val="32"/>
+          <w:szCs w:val="32"/>
+        </w:rPr>
+      </w:pPr>
+    </w:p>
+    <w:p>
+      <w:pPr>
+        <w:pStyle w:val="ListParagraph"/>
+        <w:ind w:left="2160"/>
+        <w:rPr>
+          <w:rFonts w:ascii="Times New Roman" w:hAnsi="Times New Roman" w:cs="Times New Roman"/>
+          <w:sz w:val="32"/>
+          <w:szCs w:val="32"/>
+        </w:rPr>
+      </w:pPr>
     </w:p>
     <w:p>
       <w:pPr>
@@ -262,18 +1836,10 @@
       <w:r>
         <w:rPr>
           <w:rFonts w:ascii="Times New Roman" w:hAnsi="Times New Roman" w:cs="Times New Roman"/>
-          <w:sz w:val="32"/>
-          <w:szCs w:val="32"/>
-        </w:rPr>
-        <w:t>V</w:t>
-      </w:r>
-      <w:r>
-        <w:rPr>
-          <w:rFonts w:ascii="Times New Roman" w:hAnsi="Times New Roman" w:cs="Times New Roman"/>
           <w:sz w:val="28"/>
           <w:szCs w:val="28"/>
         </w:rPr>
-        <w:t>enue Menu</w:t>
+        <w:t>Promoter Menu</w:t>
       </w:r>
       <w:r>
         <w:rPr>
@@ -281,7 +1847,7 @@
           <w:sz w:val="28"/>
           <w:szCs w:val="28"/>
         </w:rPr>
-        <w:t xml:space="preserve"> </w:t>
+        <w:t xml:space="preserve"> – Shows options for promoter interface </w:t>
       </w:r>
       <w:r>
         <w:rPr>
@@ -289,149 +1855,175 @@
           <w:sz w:val="28"/>
           <w:szCs w:val="28"/>
         </w:rPr>
-        <w:t xml:space="preserve">– Shows options for menu interface </w:t>
-      </w:r>
-      <w:proofErr w:type="spellStart"/>
+        <w:t>e.g.,</w:t>
+      </w:r>
       <w:r>
         <w:rPr>
           <w:rFonts w:ascii="Times New Roman" w:hAnsi="Times New Roman" w:cs="Times New Roman"/>
           <w:sz w:val="28"/>
           <w:szCs w:val="28"/>
         </w:rPr>
-        <w:t>eg.</w:t>
-      </w:r>
-      <w:proofErr w:type="spellEnd"/>
+        <w:t xml:space="preserve"> Add, edit venue</w:t>
+      </w:r>
       <w:r>
         <w:rPr>
           <w:rFonts w:ascii="Times New Roman" w:hAnsi="Times New Roman" w:cs="Times New Roman"/>
           <w:sz w:val="28"/>
           <w:szCs w:val="28"/>
         </w:rPr>
-        <w:t xml:space="preserve"> Add, edit venue </w:t>
-      </w:r>
-    </w:p>
-    <w:p>
-      <w:pPr>
-        <w:pStyle w:val="ListParagraph"/>
-        <w:numPr>
-          <w:ilvl w:val="1"/>
-          <w:numId w:val="2"/>
-        </w:numPr>
-        <w:rPr>
-          <w:rFonts w:ascii="Times New Roman" w:hAnsi="Times New Roman" w:cs="Times New Roman"/>
-          <w:sz w:val="32"/>
-          <w:szCs w:val="32"/>
-        </w:rPr>
-      </w:pPr>
-      <w:bookmarkStart w:id="0" w:name="_Hlk68552884"/>
-      <w:r>
-        <w:rPr>
-          <w:rFonts w:ascii="Times New Roman" w:hAnsi="Times New Roman" w:cs="Times New Roman"/>
-          <w:sz w:val="32"/>
-          <w:szCs w:val="32"/>
-        </w:rPr>
-        <w:t xml:space="preserve">Add Venue Menu </w:t>
-      </w:r>
-    </w:p>
-    <w:p>
-      <w:pPr>
-        <w:pStyle w:val="ListParagraph"/>
-        <w:numPr>
-          <w:ilvl w:val="2"/>
-          <w:numId w:val="2"/>
-        </w:numPr>
-        <w:rPr>
-          <w:rFonts w:ascii="Times New Roman" w:hAnsi="Times New Roman" w:cs="Times New Roman"/>
-          <w:sz w:val="32"/>
-          <w:szCs w:val="32"/>
-        </w:rPr>
-      </w:pPr>
-      <w:r>
-        <w:rPr>
-          <w:rFonts w:ascii="Times New Roman" w:hAnsi="Times New Roman" w:cs="Times New Roman"/>
-          <w:sz w:val="32"/>
-          <w:szCs w:val="32"/>
-        </w:rPr>
-        <w:t>Select Type of Venue</w:t>
-      </w:r>
-      <w:r>
-        <w:rPr>
-          <w:rFonts w:ascii="Times New Roman" w:hAnsi="Times New Roman" w:cs="Times New Roman"/>
-          <w:sz w:val="32"/>
-          <w:szCs w:val="32"/>
-        </w:rPr>
-        <w:t xml:space="preserve"> Menu</w:t>
-      </w:r>
-      <w:r>
-        <w:rPr>
-          <w:rFonts w:ascii="Times New Roman" w:hAnsi="Times New Roman" w:cs="Times New Roman"/>
-          <w:sz w:val="32"/>
-          <w:szCs w:val="32"/>
-        </w:rPr>
         <w:t xml:space="preserve"> </w:t>
       </w:r>
     </w:p>
     <w:p>
       <w:pPr>
-        <w:pStyle w:val="ListParagraph"/>
-        <w:numPr>
-          <w:ilvl w:val="3"/>
-          <w:numId w:val="2"/>
-        </w:numPr>
-        <w:rPr>
-          <w:rFonts w:ascii="Times New Roman" w:hAnsi="Times New Roman" w:cs="Times New Roman"/>
-          <w:sz w:val="32"/>
-          <w:szCs w:val="32"/>
-        </w:rPr>
-      </w:pPr>
-      <w:r>
-        <w:rPr>
-          <w:rFonts w:ascii="Times New Roman" w:hAnsi="Times New Roman" w:cs="Times New Roman"/>
-          <w:sz w:val="32"/>
-          <w:szCs w:val="32"/>
-        </w:rPr>
-        <w:t>New Information Menu to be implemented for each type of menu. (Different Menus to be implemented based on Venues)</w:t>
-      </w:r>
-    </w:p>
-    <w:p>
-      <w:pPr>
-        <w:pStyle w:val="ListParagraph"/>
-        <w:ind w:left="2880"/>
-        <w:rPr>
-          <w:rFonts w:ascii="Times New Roman" w:hAnsi="Times New Roman" w:cs="Times New Roman"/>
-          <w:sz w:val="32"/>
-          <w:szCs w:val="32"/>
-        </w:rPr>
-      </w:pPr>
-      <w:r>
-        <w:rPr>
-          <w:rFonts w:ascii="Times New Roman" w:hAnsi="Times New Roman" w:cs="Times New Roman"/>
-          <w:sz w:val="32"/>
-          <w:szCs w:val="32"/>
-        </w:rPr>
-        <w:t xml:space="preserve"> </w:t>
-      </w:r>
-    </w:p>
-    <w:p>
-      <w:pPr>
-        <w:pStyle w:val="ListParagraph"/>
-        <w:numPr>
-          <w:ilvl w:val="1"/>
-          <w:numId w:val="2"/>
-        </w:numPr>
-        <w:rPr>
-          <w:rFonts w:ascii="Times New Roman" w:hAnsi="Times New Roman" w:cs="Times New Roman"/>
-          <w:sz w:val="32"/>
-          <w:szCs w:val="32"/>
-        </w:rPr>
-      </w:pPr>
-      <w:r>
-        <w:rPr>
-          <w:rFonts w:ascii="Times New Roman" w:hAnsi="Times New Roman" w:cs="Times New Roman"/>
-          <w:sz w:val="32"/>
-          <w:szCs w:val="32"/>
-        </w:rPr>
-        <w:t xml:space="preserve">List Venue Menu – A table showing the venues information. </w:t>
+        <w:rPr>
+          <w:rFonts w:ascii="Times New Roman" w:hAnsi="Times New Roman" w:cs="Times New Roman"/>
+          <w:sz w:val="24"/>
+          <w:szCs w:val="24"/>
+        </w:rPr>
+      </w:pPr>
+      <w:r>
+        <w:rPr>
+          <w:rFonts w:ascii="Times New Roman" w:hAnsi="Times New Roman" w:cs="Times New Roman"/>
+          <w:sz w:val="32"/>
+          <w:szCs w:val="32"/>
+        </w:rPr>
+        <w:t xml:space="preserve">Add Promoter Menu </w:t>
+      </w:r>
+      <w:r>
+        <w:rPr>
+          <w:rFonts w:ascii="Times New Roman" w:hAnsi="Times New Roman" w:cs="Times New Roman"/>
+          <w:sz w:val="32"/>
+          <w:szCs w:val="32"/>
+        </w:rPr>
+        <w:t xml:space="preserve">- </w:t>
+      </w:r>
+      <w:r>
+        <w:rPr>
+          <w:rFonts w:ascii="Times New Roman" w:hAnsi="Times New Roman" w:cs="Times New Roman"/>
+          <w:sz w:val="24"/>
+          <w:szCs w:val="24"/>
+        </w:rPr>
+        <w:t xml:space="preserve">This should be a combination of Labels and Textboxes to accept new information for Each Property. </w:t>
+      </w:r>
+    </w:p>
+    <w:p>
+      <w:pPr>
+        <w:ind w:firstLine="720"/>
+        <w:rPr>
+          <w:rFonts w:ascii="Times New Roman" w:hAnsi="Times New Roman" w:cs="Times New Roman"/>
+          <w:sz w:val="32"/>
+          <w:szCs w:val="32"/>
+        </w:rPr>
+      </w:pPr>
+      <w:r>
+        <w:rPr>
+          <w:rFonts w:ascii="Times New Roman" w:hAnsi="Times New Roman" w:cs="Times New Roman"/>
+          <w:noProof/>
+          <w:sz w:val="24"/>
+          <w:szCs w:val="24"/>
+        </w:rPr>
+        <mc:AlternateContent>
+          <mc:Choice Requires="wps">
+            <w:drawing>
+              <wp:anchor distT="0" distB="0" distL="114300" distR="114300" simplePos="0" relativeHeight="251701248" behindDoc="0" locked="0" layoutInCell="1" allowOverlap="1" wp14:anchorId="1A4D0BA7" wp14:editId="18C4D77E">
+                <wp:simplePos x="0" y="0"/>
+                <wp:positionH relativeFrom="column">
+                  <wp:posOffset>1819275</wp:posOffset>
+                </wp:positionH>
+                <wp:positionV relativeFrom="paragraph">
+                  <wp:posOffset>22225</wp:posOffset>
+                </wp:positionV>
+                <wp:extent cx="1066800" cy="171450"/>
+                <wp:effectExtent l="0" t="0" r="19050" b="19050"/>
+                <wp:wrapNone/>
+                <wp:docPr id="25" name="Text Box 25"/>
+                <wp:cNvGraphicFramePr/>
+                <a:graphic xmlns:a="http://schemas.openxmlformats.org/drawingml/2006/main">
+                  <a:graphicData uri="http://schemas.microsoft.com/office/word/2010/wordprocessingShape">
+                    <wps:wsp>
+                      <wps:cNvSpPr txBox="1"/>
+                      <wps:spPr>
+                        <a:xfrm>
+                          <a:off x="0" y="0"/>
+                          <a:ext cx="1066800" cy="171450"/>
+                        </a:xfrm>
+                        <a:prstGeom prst="rect">
+                          <a:avLst/>
+                        </a:prstGeom>
+                        <a:solidFill>
+                          <a:schemeClr val="lt1"/>
+                        </a:solidFill>
+                        <a:ln w="6350">
+                          <a:solidFill>
+                            <a:prstClr val="black"/>
+                          </a:solidFill>
+                        </a:ln>
+                      </wps:spPr>
+                      <wps:txbx>
+                        <w:txbxContent>
+                          <w:p/>
+                        </w:txbxContent>
+                      </wps:txbx>
+                      <wps:bodyPr rot="0" spcFirstLastPara="0" vertOverflow="overflow" horzOverflow="overflow" vert="horz" wrap="square" lIns="91440" tIns="45720" rIns="91440" bIns="45720" numCol="1" spcCol="0" rtlCol="0" fromWordArt="0" anchor="t" anchorCtr="0" forceAA="0" compatLnSpc="1">
+                        <a:prstTxWarp prst="textNoShape">
+                          <a:avLst/>
+                        </a:prstTxWarp>
+                        <a:noAutofit/>
+                      </wps:bodyPr>
+                    </wps:wsp>
+                  </a:graphicData>
+                </a:graphic>
+              </wp:anchor>
+            </w:drawing>
+          </mc:Choice>
+          <mc:Fallback>
+            <w:pict>
+              <v:shape w14:anchorId="1A4D0BA7" id="Text Box 25" o:spid="_x0000_s1027" type="#_x0000_t202" style="position:absolute;left:0;text-align:left;margin-left:143.25pt;margin-top:1.75pt;width:84pt;height:13.5pt;z-index:251701248;visibility:visible;mso-wrap-style:square;mso-wrap-distance-left:9pt;mso-wrap-distance-top:0;mso-wrap-distance-right:9pt;mso-wrap-distance-bottom:0;mso-position-horizontal:absolute;mso-position-horizontal-relative:text;mso-position-vertical:absolute;mso-position-vertical-relative:text;v-text-anchor:top" o:gfxdata="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" fillcolor="white [3201]" strokeweight=".5pt">
+                <v:textbox>
+                  <w:txbxContent>
+                    <w:p/>
+                  </w:txbxContent>
+                </v:textbox>
+              </v:shape>
+            </w:pict>
+          </mc:Fallback>
+        </mc:AlternateContent>
+      </w:r>
+      <w:proofErr w:type="spellStart"/>
+      <w:r>
+        <w:rPr>
+          <w:rFonts w:ascii="Times New Roman" w:hAnsi="Times New Roman" w:cs="Times New Roman"/>
+          <w:sz w:val="24"/>
+          <w:szCs w:val="24"/>
+        </w:rPr>
+        <w:t>Eg.</w:t>
+      </w:r>
+      <w:proofErr w:type="spellEnd"/>
+      <w:r>
+        <w:rPr>
+          <w:rFonts w:ascii="Times New Roman" w:hAnsi="Times New Roman" w:cs="Times New Roman"/>
+          <w:sz w:val="24"/>
+          <w:szCs w:val="24"/>
+        </w:rPr>
+        <w:t xml:space="preserve"> Enter New Name: </w:t>
+      </w:r>
+    </w:p>
+    <w:p>
+      <w:pPr>
+        <w:rPr>
+          <w:rFonts w:ascii="Times New Roman" w:hAnsi="Times New Roman" w:cs="Times New Roman"/>
+          <w:sz w:val="32"/>
+          <w:szCs w:val="32"/>
+        </w:rPr>
+      </w:pPr>
+      <w:r>
+        <w:rPr>
+          <w:rFonts w:ascii="Times New Roman" w:hAnsi="Times New Roman" w:cs="Times New Roman"/>
+          <w:sz w:val="32"/>
+          <w:szCs w:val="32"/>
+        </w:rPr>
+        <w:t xml:space="preserve">List Promoter Menu – A table showing the promoter information. </w:t>
       </w:r>
     </w:p>
     <w:p>
@@ -447,202 +2039,141 @@
     </w:p>
     <w:p>
       <w:pPr>
-        <w:pStyle w:val="ListParagraph"/>
-        <w:numPr>
-          <w:ilvl w:val="1"/>
-          <w:numId w:val="2"/>
-        </w:numPr>
-        <w:rPr>
-          <w:rFonts w:ascii="Times New Roman" w:hAnsi="Times New Roman" w:cs="Times New Roman"/>
-          <w:sz w:val="32"/>
-          <w:szCs w:val="32"/>
-        </w:rPr>
-      </w:pPr>
-      <w:r>
-        <w:rPr>
-          <w:rFonts w:ascii="Times New Roman" w:hAnsi="Times New Roman" w:cs="Times New Roman"/>
-          <w:sz w:val="32"/>
-          <w:szCs w:val="32"/>
-        </w:rPr>
-        <w:t>Edit Venue Menu – A table showing venue</w:t>
-      </w:r>
-      <w:r>
-        <w:rPr>
-          <w:rFonts w:ascii="Times New Roman" w:hAnsi="Times New Roman" w:cs="Times New Roman"/>
-          <w:sz w:val="32"/>
-          <w:szCs w:val="32"/>
-        </w:rPr>
-        <w:t xml:space="preserve"> information</w:t>
-      </w:r>
-      <w:r>
-        <w:rPr>
-          <w:rFonts w:ascii="Times New Roman" w:hAnsi="Times New Roman" w:cs="Times New Roman"/>
-          <w:sz w:val="32"/>
-          <w:szCs w:val="32"/>
-        </w:rPr>
-        <w:t xml:space="preserve"> along </w:t>
-      </w:r>
-      <w:r>
-        <w:rPr>
-          <w:rFonts w:ascii="Times New Roman" w:hAnsi="Times New Roman" w:cs="Times New Roman"/>
-          <w:sz w:val="32"/>
-          <w:szCs w:val="32"/>
-        </w:rPr>
-        <w:t>with a prompt to enter the id of the venue to be edited</w:t>
-      </w:r>
-    </w:p>
-    <w:bookmarkEnd w:id="0"/>
-    <w:p>
-      <w:pPr>
-        <w:pStyle w:val="ListParagraph"/>
-        <w:numPr>
-          <w:ilvl w:val="2"/>
-          <w:numId w:val="2"/>
-        </w:numPr>
-        <w:rPr>
-          <w:rFonts w:ascii="Times New Roman" w:hAnsi="Times New Roman" w:cs="Times New Roman"/>
-          <w:sz w:val="32"/>
-          <w:szCs w:val="32"/>
-        </w:rPr>
-      </w:pPr>
-      <w:r>
-        <w:rPr>
-          <w:rFonts w:ascii="Times New Roman" w:hAnsi="Times New Roman" w:cs="Times New Roman"/>
-          <w:sz w:val="32"/>
-          <w:szCs w:val="32"/>
-        </w:rPr>
-        <w:t>New Information Menu – menu to accept new information of menu.</w:t>
-      </w:r>
-    </w:p>
-    <w:p>
-      <w:pPr>
-        <w:pStyle w:val="ListParagraph"/>
-        <w:ind w:left="2160"/>
-        <w:rPr>
-          <w:rFonts w:ascii="Times New Roman" w:hAnsi="Times New Roman" w:cs="Times New Roman"/>
-          <w:sz w:val="32"/>
-          <w:szCs w:val="32"/>
-        </w:rPr>
-      </w:pPr>
-    </w:p>
-    <w:p>
-      <w:pPr>
-        <w:pStyle w:val="ListParagraph"/>
-        <w:numPr>
-          <w:ilvl w:val="0"/>
-          <w:numId w:val="2"/>
-        </w:numPr>
-        <w:rPr>
-          <w:rFonts w:ascii="Times New Roman" w:hAnsi="Times New Roman" w:cs="Times New Roman"/>
-          <w:sz w:val="32"/>
-          <w:szCs w:val="32"/>
-        </w:rPr>
-      </w:pPr>
-      <w:r>
-        <w:rPr>
-          <w:rFonts w:ascii="Times New Roman" w:hAnsi="Times New Roman" w:cs="Times New Roman"/>
+        <w:rPr>
+          <w:rFonts w:ascii="Times New Roman" w:hAnsi="Times New Roman" w:cs="Times New Roman"/>
+          <w:sz w:val="24"/>
+          <w:szCs w:val="24"/>
+        </w:rPr>
+      </w:pPr>
+      <w:r>
+        <w:rPr>
+          <w:rFonts w:ascii="Times New Roman" w:hAnsi="Times New Roman" w:cs="Times New Roman"/>
+          <w:sz w:val="32"/>
+          <w:szCs w:val="32"/>
+        </w:rPr>
+        <w:t xml:space="preserve">Edit </w:t>
+      </w:r>
+      <w:r>
+        <w:rPr>
+          <w:rFonts w:ascii="Times New Roman" w:hAnsi="Times New Roman" w:cs="Times New Roman"/>
+          <w:sz w:val="32"/>
+          <w:szCs w:val="32"/>
+        </w:rPr>
+        <w:t xml:space="preserve">Promoter </w:t>
+      </w:r>
+      <w:r>
+        <w:rPr>
+          <w:rFonts w:ascii="Times New Roman" w:hAnsi="Times New Roman" w:cs="Times New Roman"/>
+          <w:sz w:val="32"/>
+          <w:szCs w:val="32"/>
+        </w:rPr>
+        <w:t xml:space="preserve"> Menu – </w:t>
+      </w:r>
+      <w:r>
+        <w:rPr>
+          <w:rFonts w:ascii="Times New Roman" w:hAnsi="Times New Roman" w:cs="Times New Roman"/>
+          <w:sz w:val="24"/>
+          <w:szCs w:val="24"/>
+        </w:rPr>
+        <w:t xml:space="preserve">A text box prompting the user to enter id of venue to be edited </w:t>
+      </w:r>
+    </w:p>
+    <w:p>
+      <w:pPr>
+        <w:ind w:firstLine="720"/>
+        <w:rPr>
+          <w:rFonts w:ascii="Times New Roman" w:hAnsi="Times New Roman" w:cs="Times New Roman"/>
+          <w:sz w:val="32"/>
+          <w:szCs w:val="32"/>
+        </w:rPr>
+      </w:pPr>
+      <w:r>
+        <w:rPr>
+          <w:rFonts w:ascii="Times New Roman" w:hAnsi="Times New Roman" w:cs="Times New Roman"/>
+          <w:sz w:val="32"/>
+          <w:szCs w:val="32"/>
+        </w:rPr>
+        <w:t xml:space="preserve">New Information Menu – Menu to accept new information of </w:t>
+      </w:r>
+      <w:proofErr w:type="spellStart"/>
+      <w:r>
+        <w:rPr>
+          <w:rFonts w:ascii="Times New Roman" w:hAnsi="Times New Roman" w:cs="Times New Roman"/>
+          <w:sz w:val="32"/>
+          <w:szCs w:val="32"/>
+        </w:rPr>
+        <w:t>Venu</w:t>
+      </w:r>
+      <w:proofErr w:type="spellEnd"/>
+      <w:r>
+        <w:rPr>
+          <w:rFonts w:ascii="Times New Roman" w:hAnsi="Times New Roman" w:cs="Times New Roman"/>
+          <w:sz w:val="32"/>
+          <w:szCs w:val="32"/>
+        </w:rPr>
+        <w:t>.</w:t>
+      </w:r>
+    </w:p>
+    <w:p>
+      <w:pPr>
+        <w:jc w:val="right"/>
+        <w:rPr>
+          <w:rFonts w:ascii="Times New Roman" w:hAnsi="Times New Roman" w:cs="Times New Roman"/>
+          <w:b/>
+          <w:bCs/>
           <w:sz w:val="28"/>
           <w:szCs w:val="28"/>
         </w:rPr>
-        <w:t>Promoter Menu</w:t>
-      </w:r>
-      <w:r>
-        <w:rPr>
-          <w:rFonts w:ascii="Times New Roman" w:hAnsi="Times New Roman" w:cs="Times New Roman"/>
+      </w:pPr>
+      <w:r>
+        <w:rPr>
+          <w:rFonts w:ascii="Times New Roman" w:hAnsi="Times New Roman" w:cs="Times New Roman"/>
+          <w:b/>
+          <w:bCs/>
           <w:sz w:val="28"/>
           <w:szCs w:val="28"/>
         </w:rPr>
-        <w:t xml:space="preserve"> – Shows options for promoter interface </w:t>
-      </w:r>
-      <w:r>
-        <w:rPr>
-          <w:rFonts w:ascii="Times New Roman" w:hAnsi="Times New Roman" w:cs="Times New Roman"/>
+        <w:t xml:space="preserve">(reuse the new information menu from </w:t>
+      </w:r>
+      <w:r>
+        <w:rPr>
+          <w:rFonts w:ascii="Times New Roman" w:hAnsi="Times New Roman" w:cs="Times New Roman"/>
+          <w:b/>
+          <w:bCs/>
           <w:sz w:val="28"/>
           <w:szCs w:val="28"/>
         </w:rPr>
-        <w:t>e.g.,</w:t>
-      </w:r>
-      <w:r>
-        <w:rPr>
-          <w:rFonts w:ascii="Times New Roman" w:hAnsi="Times New Roman" w:cs="Times New Roman"/>
+        <w:t>A</w:t>
+      </w:r>
+      <w:r>
+        <w:rPr>
+          <w:rFonts w:ascii="Times New Roman" w:hAnsi="Times New Roman" w:cs="Times New Roman"/>
+          <w:b/>
+          <w:bCs/>
           <w:sz w:val="28"/>
           <w:szCs w:val="28"/>
         </w:rPr>
-        <w:t xml:space="preserve"> Add, edit venue</w:t>
-      </w:r>
-      <w:r>
-        <w:rPr>
-          <w:rFonts w:ascii="Times New Roman" w:hAnsi="Times New Roman" w:cs="Times New Roman"/>
+        <w:t xml:space="preserve">dd </w:t>
+      </w:r>
+      <w:r>
+        <w:rPr>
+          <w:rFonts w:ascii="Times New Roman" w:hAnsi="Times New Roman" w:cs="Times New Roman"/>
+          <w:b/>
+          <w:bCs/>
           <w:sz w:val="28"/>
           <w:szCs w:val="28"/>
         </w:rPr>
-        <w:t xml:space="preserve"> </w:t>
-      </w:r>
-    </w:p>
-    <w:p>
-      <w:pPr>
-        <w:pStyle w:val="ListParagraph"/>
-        <w:numPr>
-          <w:ilvl w:val="1"/>
-          <w:numId w:val="2"/>
-        </w:numPr>
-        <w:rPr>
-          <w:rFonts w:ascii="Times New Roman" w:hAnsi="Times New Roman" w:cs="Times New Roman"/>
-          <w:sz w:val="32"/>
-          <w:szCs w:val="32"/>
-        </w:rPr>
-      </w:pPr>
-      <w:r>
-        <w:rPr>
-          <w:rFonts w:ascii="Times New Roman" w:hAnsi="Times New Roman" w:cs="Times New Roman"/>
-          <w:sz w:val="32"/>
-          <w:szCs w:val="32"/>
-        </w:rPr>
-        <w:t xml:space="preserve">Add Promoter Menu </w:t>
-      </w:r>
-    </w:p>
-    <w:p>
-      <w:pPr>
-        <w:pStyle w:val="ListParagraph"/>
-        <w:numPr>
-          <w:ilvl w:val="3"/>
-          <w:numId w:val="2"/>
-        </w:numPr>
-        <w:rPr>
-          <w:rFonts w:ascii="Times New Roman" w:hAnsi="Times New Roman" w:cs="Times New Roman"/>
-          <w:sz w:val="32"/>
-          <w:szCs w:val="32"/>
-        </w:rPr>
-      </w:pPr>
-      <w:r>
-        <w:rPr>
-          <w:rFonts w:ascii="Times New Roman" w:hAnsi="Times New Roman" w:cs="Times New Roman"/>
-          <w:sz w:val="32"/>
-          <w:szCs w:val="32"/>
-        </w:rPr>
-        <w:t>New Information Menu to be implemented for promoter</w:t>
-      </w:r>
-    </w:p>
-    <w:p>
-      <w:pPr>
-        <w:pStyle w:val="ListParagraph"/>
-        <w:numPr>
-          <w:ilvl w:val="1"/>
-          <w:numId w:val="2"/>
-        </w:numPr>
-        <w:rPr>
-          <w:rFonts w:ascii="Times New Roman" w:hAnsi="Times New Roman" w:cs="Times New Roman"/>
-          <w:sz w:val="32"/>
-          <w:szCs w:val="32"/>
-        </w:rPr>
-      </w:pPr>
-      <w:r>
-        <w:rPr>
-          <w:rFonts w:ascii="Times New Roman" w:hAnsi="Times New Roman" w:cs="Times New Roman"/>
-          <w:sz w:val="32"/>
-          <w:szCs w:val="32"/>
-        </w:rPr>
-        <w:t xml:space="preserve">List Promoter Menu – A table showing the promoter information. </w:t>
+        <w:t>Promoter</w:t>
+      </w:r>
+      <w:r>
+        <w:rPr>
+          <w:rFonts w:ascii="Times New Roman" w:hAnsi="Times New Roman" w:cs="Times New Roman"/>
+          <w:b/>
+          <w:bCs/>
+          <w:sz w:val="28"/>
+          <w:szCs w:val="28"/>
+        </w:rPr>
+        <w:t>!!!)</w:t>
       </w:r>
     </w:p>
     <w:p>
@@ -659,46 +2190,41 @@
     <w:p>
       <w:pPr>
         <w:pStyle w:val="ListParagraph"/>
-        <w:numPr>
-          <w:ilvl w:val="1"/>
-          <w:numId w:val="2"/>
-        </w:numPr>
-        <w:rPr>
-          <w:rFonts w:ascii="Times New Roman" w:hAnsi="Times New Roman" w:cs="Times New Roman"/>
-          <w:sz w:val="32"/>
-          <w:szCs w:val="32"/>
-        </w:rPr>
-      </w:pPr>
-      <w:r>
-        <w:rPr>
-          <w:rFonts w:ascii="Times New Roman" w:hAnsi="Times New Roman" w:cs="Times New Roman"/>
-          <w:sz w:val="32"/>
-          <w:szCs w:val="32"/>
-        </w:rPr>
-        <w:t>Edit Promoter Menu – A table showing Promoter information along with a prompt to enter the id of the promoter to be edited.</w:t>
-      </w:r>
+        <w:rPr>
+          <w:rFonts w:ascii="Times New Roman" w:hAnsi="Times New Roman" w:cs="Times New Roman"/>
+          <w:sz w:val="32"/>
+          <w:szCs w:val="32"/>
+        </w:rPr>
+      </w:pPr>
     </w:p>
     <w:p>
       <w:pPr>
         <w:pStyle w:val="ListParagraph"/>
-        <w:numPr>
-          <w:ilvl w:val="1"/>
-          <w:numId w:val="2"/>
-        </w:numPr>
-        <w:rPr>
-          <w:rFonts w:ascii="Times New Roman" w:hAnsi="Times New Roman" w:cs="Times New Roman"/>
-          <w:sz w:val="32"/>
-          <w:szCs w:val="32"/>
-        </w:rPr>
-      </w:pPr>
-    </w:p>
-    <w:p>
-      <w:pPr>
-        <w:pStyle w:val="ListParagraph"/>
-        <w:numPr>
-          <w:ilvl w:val="0"/>
-          <w:numId w:val="2"/>
-        </w:numPr>
+        <w:jc w:val="center"/>
+        <w:rPr>
+          <w:rFonts w:ascii="Times New Roman" w:hAnsi="Times New Roman" w:cs="Times New Roman"/>
+          <w:b/>
+          <w:bCs/>
+          <w:sz w:val="32"/>
+          <w:szCs w:val="32"/>
+          <w:u w:val="single"/>
+        </w:rPr>
+      </w:pPr>
+      <w:r>
+        <w:rPr>
+          <w:rFonts w:ascii="Times New Roman" w:hAnsi="Times New Roman" w:cs="Times New Roman"/>
+          <w:b/>
+          <w:bCs/>
+          <w:sz w:val="32"/>
+          <w:szCs w:val="32"/>
+          <w:u w:val="single"/>
+        </w:rPr>
+        <w:t>Main Menu</w:t>
+      </w:r>
+    </w:p>
+    <w:p>
+      <w:pPr>
+        <w:ind w:left="360"/>
         <w:rPr>
           <w:rFonts w:ascii="Times New Roman" w:hAnsi="Times New Roman" w:cs="Times New Roman"/>
           <w:sz w:val="32"/>
@@ -741,12 +2267,27 @@
     <w:p>
       <w:pPr>
         <w:pStyle w:val="ListParagraph"/>
-        <w:rPr>
-          <w:rFonts w:ascii="Times New Roman" w:hAnsi="Times New Roman" w:cs="Times New Roman"/>
-          <w:sz w:val="32"/>
-          <w:szCs w:val="32"/>
-        </w:rPr>
-      </w:pPr>
+        <w:jc w:val="center"/>
+        <w:rPr>
+          <w:rFonts w:ascii="Times New Roman" w:hAnsi="Times New Roman" w:cs="Times New Roman"/>
+          <w:b/>
+          <w:bCs/>
+          <w:sz w:val="32"/>
+          <w:szCs w:val="32"/>
+          <w:u w:val="single"/>
+        </w:rPr>
+      </w:pPr>
+      <w:r>
+        <w:rPr>
+          <w:rFonts w:ascii="Times New Roman" w:hAnsi="Times New Roman" w:cs="Times New Roman"/>
+          <w:b/>
+          <w:bCs/>
+          <w:sz w:val="32"/>
+          <w:szCs w:val="32"/>
+          <w:u w:val="single"/>
+        </w:rPr>
+        <w:t>Ministry Menu</w:t>
+      </w:r>
     </w:p>
     <w:p>
       <w:pPr>
@@ -1012,11 +2553,7 @@
           </mc:Choice>
           <mc:Fallback>
             <w:pict>
-              <v:shapetype w14:anchorId="246677AD" id="_x0000_t202" coordsize="21600,21600" o:spt="202" path="m,l,21600r21600,l21600,xe">
-                <v:stroke joinstyle="miter"/>
-                <v:path gradientshapeok="t" o:connecttype="rect"/>
-              </v:shapetype>
-              <v:shape id="Text Box 32" o:spid="_x0000_s1026" type="#_x0000_t202" style="position:absolute;left:0;text-align:left;margin-left:1.5pt;margin-top:38.7pt;width:43.5pt;height:20.25pt;z-index:251695104;visibility:visible;mso-wrap-style:square;mso-height-percent:0;mso-wrap-distance-left:9pt;mso-wrap-distance-top:0;mso-wrap-distance-right:9pt;mso-wrap-distance-bottom:0;mso-position-horizontal:absolute;mso-position-horizontal-relative:text;mso-position-vertical:absolute;mso-position-vertical-relative:text;mso-height-percent:0;mso-height-relative:margin;v-text-anchor:top" o:gfxdata="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" fillcolor="white [3201]" strokeweight=".5pt">
+              <v:shape w14:anchorId="246677AD" id="Text Box 32" o:spid="_x0000_s1028" type="#_x0000_t202" style="position:absolute;left:0;text-align:left;margin-left:1.5pt;margin-top:38.7pt;width:43.5pt;height:20.25pt;z-index:251695104;visibility:visible;mso-wrap-style:square;mso-height-percent:0;mso-wrap-distance-left:9pt;mso-wrap-distance-top:0;mso-wrap-distance-right:9pt;mso-wrap-distance-bottom:0;mso-position-horizontal:absolute;mso-position-horizontal-relative:text;mso-position-vertical:absolute;mso-position-vertical-relative:text;mso-height-percent:0;mso-height-relative:margin;v-text-anchor:top" o:gfxdata="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" fillcolor="white [3201]" strokeweight=".5pt">
                 <v:textbox>
                   <w:txbxContent>
                     <w:p>
@@ -1158,7 +2695,7 @@
           </mc:Choice>
           <mc:Fallback>
             <w:pict>
-              <v:shape w14:anchorId="6F7928AB" id="Text Box 33" o:spid="_x0000_s1027" type="#_x0000_t202" style="position:absolute;margin-left:0;margin-top:-.05pt;width:43.5pt;height:20.25pt;z-index:251697152;visibility:visible;mso-wrap-style:square;mso-height-percent:0;mso-wrap-distance-left:9pt;mso-wrap-distance-top:0;mso-wrap-distance-right:9pt;mso-wrap-distance-bottom:0;mso-position-horizontal:absolute;mso-position-horizontal-relative:text;mso-position-vertical:absolute;mso-position-vertical-relative:text;mso-height-percent:0;mso-height-relative:margin;v-text-anchor:top" o:gfxdata="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" fillcolor="window" strokeweight=".5pt">
+              <v:shape w14:anchorId="6F7928AB" id="Text Box 33" o:spid="_x0000_s1029" type="#_x0000_t202" style="position:absolute;margin-left:0;margin-top:-.05pt;width:43.5pt;height:20.25pt;z-index:251697152;visibility:visible;mso-wrap-style:square;mso-height-percent:0;mso-wrap-distance-left:9pt;mso-wrap-distance-top:0;mso-wrap-distance-right:9pt;mso-wrap-distance-bottom:0;mso-position-horizontal:absolute;mso-position-horizontal-relative:text;mso-position-vertical:absolute;mso-position-vertical-relative:text;mso-height-percent:0;mso-height-relative:margin;v-text-anchor:top" o:gfxdata="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" fillcolor="window" strokeweight=".5pt">
                 <v:stroke dashstyle="dash"/>
                 <v:textbox>
                   <w:txbxContent>
@@ -1195,60 +2732,6 @@
     </w:p>
     <w:p>
       <w:pPr>
-        <w:rPr>
-          <w:rFonts w:ascii="Times New Roman" w:hAnsi="Times New Roman" w:cs="Times New Roman"/>
-          <w:sz w:val="32"/>
-          <w:szCs w:val="32"/>
-        </w:rPr>
-      </w:pPr>
-    </w:p>
-    <w:p>
-      <w:pPr>
-        <w:rPr>
-          <w:rFonts w:ascii="Times New Roman" w:hAnsi="Times New Roman" w:cs="Times New Roman"/>
-          <w:sz w:val="32"/>
-          <w:szCs w:val="32"/>
-        </w:rPr>
-      </w:pPr>
-    </w:p>
-    <w:p>
-      <w:pPr>
-        <w:rPr>
-          <w:rFonts w:ascii="Times New Roman" w:hAnsi="Times New Roman" w:cs="Times New Roman"/>
-          <w:sz w:val="32"/>
-          <w:szCs w:val="32"/>
-        </w:rPr>
-      </w:pPr>
-    </w:p>
-    <w:p>
-      <w:pPr>
-        <w:rPr>
-          <w:rFonts w:ascii="Times New Roman" w:hAnsi="Times New Roman" w:cs="Times New Roman"/>
-          <w:sz w:val="32"/>
-          <w:szCs w:val="32"/>
-        </w:rPr>
-      </w:pPr>
-    </w:p>
-    <w:p>
-      <w:pPr>
-        <w:rPr>
-          <w:rFonts w:ascii="Times New Roman" w:hAnsi="Times New Roman" w:cs="Times New Roman"/>
-          <w:sz w:val="32"/>
-          <w:szCs w:val="32"/>
-        </w:rPr>
-      </w:pPr>
-    </w:p>
-    <w:p>
-      <w:pPr>
-        <w:rPr>
-          <w:rFonts w:ascii="Times New Roman" w:hAnsi="Times New Roman" w:cs="Times New Roman"/>
-          <w:sz w:val="32"/>
-          <w:szCs w:val="32"/>
-        </w:rPr>
-      </w:pPr>
-    </w:p>
-    <w:p>
-      <w:pPr>
         <w:jc w:val="center"/>
         <w:rPr>
           <w:rFonts w:ascii="Times New Roman" w:hAnsi="Times New Roman" w:cs="Times New Roman"/>
@@ -1272,10 +2755,7 @@
           <w:u w:val="single"/>
         </w:rPr>
       </w:pPr>
-    </w:p>
-    <w:p>
-      <w:pPr>
-        <w:jc w:val="center"/>
+      <w:r>
         <w:rPr>
           <w:rFonts w:ascii="Times New Roman" w:hAnsi="Times New Roman" w:cs="Times New Roman"/>
           <w:b/>
@@ -1284,95 +2764,6 @@
           <w:szCs w:val="32"/>
           <w:u w:val="single"/>
         </w:rPr>
-      </w:pPr>
-    </w:p>
-    <w:p>
-      <w:pPr>
-        <w:jc w:val="center"/>
-        <w:rPr>
-          <w:rFonts w:ascii="Times New Roman" w:hAnsi="Times New Roman" w:cs="Times New Roman"/>
-          <w:b/>
-          <w:bCs/>
-          <w:sz w:val="32"/>
-          <w:szCs w:val="32"/>
-          <w:u w:val="single"/>
-        </w:rPr>
-      </w:pPr>
-    </w:p>
-    <w:p>
-      <w:pPr>
-        <w:jc w:val="center"/>
-        <w:rPr>
-          <w:rFonts w:ascii="Times New Roman" w:hAnsi="Times New Roman" w:cs="Times New Roman"/>
-          <w:b/>
-          <w:bCs/>
-          <w:sz w:val="32"/>
-          <w:szCs w:val="32"/>
-          <w:u w:val="single"/>
-        </w:rPr>
-      </w:pPr>
-    </w:p>
-    <w:p>
-      <w:pPr>
-        <w:jc w:val="center"/>
-        <w:rPr>
-          <w:rFonts w:ascii="Times New Roman" w:hAnsi="Times New Roman" w:cs="Times New Roman"/>
-          <w:b/>
-          <w:bCs/>
-          <w:sz w:val="32"/>
-          <w:szCs w:val="32"/>
-          <w:u w:val="single"/>
-        </w:rPr>
-      </w:pPr>
-    </w:p>
-    <w:p>
-      <w:pPr>
-        <w:jc w:val="center"/>
-        <w:rPr>
-          <w:rFonts w:ascii="Times New Roman" w:hAnsi="Times New Roman" w:cs="Times New Roman"/>
-          <w:b/>
-          <w:bCs/>
-          <w:sz w:val="32"/>
-          <w:szCs w:val="32"/>
-          <w:u w:val="single"/>
-        </w:rPr>
-      </w:pPr>
-    </w:p>
-    <w:p>
-      <w:pPr>
-        <w:jc w:val="center"/>
-        <w:rPr>
-          <w:rFonts w:ascii="Times New Roman" w:hAnsi="Times New Roman" w:cs="Times New Roman"/>
-          <w:b/>
-          <w:bCs/>
-          <w:sz w:val="32"/>
-          <w:szCs w:val="32"/>
-          <w:u w:val="single"/>
-        </w:rPr>
-      </w:pPr>
-    </w:p>
-    <w:p>
-      <w:pPr>
-        <w:jc w:val="center"/>
-        <w:rPr>
-          <w:rFonts w:ascii="Times New Roman" w:hAnsi="Times New Roman" w:cs="Times New Roman"/>
-          <w:b/>
-          <w:bCs/>
-          <w:sz w:val="32"/>
-          <w:szCs w:val="32"/>
-          <w:u w:val="single"/>
-        </w:rPr>
-      </w:pPr>
-      <w:r>
-        <w:rPr>
-          <w:rFonts w:ascii="Times New Roman" w:hAnsi="Times New Roman" w:cs="Times New Roman"/>
-          <w:b/>
-          <w:bCs/>
-          <w:sz w:val="32"/>
-          <w:szCs w:val="32"/>
-          <w:u w:val="single"/>
-        </w:rPr>
-        <w:lastRenderedPageBreak/>
         <w:t>Main Menu</w:t>
       </w:r>
     </w:p>
@@ -1472,7 +2863,7 @@
           </mc:Choice>
           <mc:Fallback>
             <w:pict>
-              <v:shape w14:anchorId="73F14F2B" id="Text Box 2" o:spid="_x0000_s1028" type="#_x0000_t202" style="position:absolute;left:0;text-align:left;margin-left:129pt;margin-top:17.8pt;width:180pt;height:31.5pt;z-index:251660288;visibility:visible;mso-wrap-style:square;mso-wrap-distance-left:9pt;mso-wrap-distance-top:0;mso-wrap-distance-right:9pt;mso-wrap-distance-bottom:0;mso-position-horizontal:absolute;mso-position-horizontal-relative:text;mso-position-vertical:absolute;mso-position-vertical-relative:text;v-text-anchor:top" o:gfxdata="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" fillcolor="white [3201]" strokeweight=".5pt">
+              <v:shape w14:anchorId="73F14F2B" id="Text Box 2" o:spid="_x0000_s1030" type="#_x0000_t202" style="position:absolute;left:0;text-align:left;margin-left:129pt;margin-top:17.8pt;width:180pt;height:31.5pt;z-index:251660288;visibility:visible;mso-wrap-style:square;mso-wrap-distance-left:9pt;mso-wrap-distance-top:0;mso-wrap-distance-right:9pt;mso-wrap-distance-bottom:0;mso-position-horizontal:absolute;mso-position-horizontal-relative:text;mso-position-vertical:absolute;mso-position-vertical-relative:text;v-text-anchor:top" o:gfxdata="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" fillcolor="white [3201]" strokeweight=".5pt">
                 <v:stroke dashstyle="dash"/>
                 <v:textbox>
                   <w:txbxContent>
@@ -1660,7 +3051,7 @@
           </mc:Choice>
           <mc:Fallback>
             <w:pict>
-              <v:shape w14:anchorId="617E2C69" id="Text Box 5" o:spid="_x0000_s1029" type="#_x0000_t202" style="position:absolute;left:0;text-align:left;margin-left:105pt;margin-top:178.95pt;width:238.5pt;height:28.5pt;z-index:251663360;visibility:visible;mso-wrap-style:square;mso-wrap-distance-left:9pt;mso-wrap-distance-top:0;mso-wrap-distance-right:9pt;mso-wrap-distance-bottom:0;mso-position-horizontal:absolute;mso-position-horizontal-relative:text;mso-position-vertical:absolute;mso-position-vertical-relative:text;v-text-anchor:top" o:gfxdata="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" fillcolor="white [3201]" strokeweight=".5pt">
+              <v:shape w14:anchorId="617E2C69" id="Text Box 5" o:spid="_x0000_s1031" type="#_x0000_t202" style="position:absolute;left:0;text-align:left;margin-left:105pt;margin-top:178.95pt;width:238.5pt;height:28.5pt;z-index:251663360;visibility:visible;mso-wrap-style:square;mso-wrap-distance-left:9pt;mso-wrap-distance-top:0;mso-wrap-distance-right:9pt;mso-wrap-distance-bottom:0;mso-position-horizontal:absolute;mso-position-horizontal-relative:text;mso-position-vertical:absolute;mso-position-vertical-relative:text;v-text-anchor:top" o:gfxdata="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" fillcolor="white [3201]" strokeweight=".5pt">
                 <v:textbox>
                   <w:txbxContent>
                     <w:p>
@@ -1748,7 +3139,7 @@
           </mc:Choice>
           <mc:Fallback>
             <w:pict>
-              <v:shape w14:anchorId="2AFCE5FF" id="Text Box 4" o:spid="_x0000_s1030" type="#_x0000_t202" style="position:absolute;left:0;text-align:left;margin-left:105.75pt;margin-top:118.95pt;width:231.75pt;height:24.75pt;z-index:251662336;visibility:visible;mso-wrap-style:square;mso-wrap-distance-left:9pt;mso-wrap-distance-top:0;mso-wrap-distance-right:9pt;mso-wrap-distance-bottom:0;mso-position-horizontal:absolute;mso-position-horizontal-relative:text;mso-position-vertical:absolute;mso-position-vertical-relative:text;v-text-anchor:top" o:gfxdata="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" fillcolor="white [3201]" strokeweight=".5pt">
+              <v:shape w14:anchorId="2AFCE5FF" id="Text Box 4" o:spid="_x0000_s1032" type="#_x0000_t202" style="position:absolute;left:0;text-align:left;margin-left:105.75pt;margin-top:118.95pt;width:231.75pt;height:24.75pt;z-index:251662336;visibility:visible;mso-wrap-style:square;mso-wrap-distance-left:9pt;mso-wrap-distance-top:0;mso-wrap-distance-right:9pt;mso-wrap-distance-bottom:0;mso-position-horizontal:absolute;mso-position-horizontal-relative:text;mso-position-vertical:absolute;mso-position-vertical-relative:text;v-text-anchor:top" o:gfxdata="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" fillcolor="white [3201]" strokeweight=".5pt">
                 <v:textbox>
                   <w:txbxContent>
                     <w:p>
@@ -1836,7 +3227,7 @@
           </mc:Choice>
           <mc:Fallback>
             <w:pict>
-              <v:shape w14:anchorId="25FA943C" id="Text Box 3" o:spid="_x0000_s1031" type="#_x0000_t202" style="position:absolute;left:0;text-align:left;margin-left:107.25pt;margin-top:68.7pt;width:229.5pt;height:23.25pt;z-index:251661312;visibility:visible;mso-wrap-style:square;mso-wrap-distance-left:9pt;mso-wrap-distance-top:0;mso-wrap-distance-right:9pt;mso-wrap-distance-bottom:0;mso-position-horizontal:absolute;mso-position-horizontal-relative:text;mso-position-vertical:absolute;mso-position-vertical-relative:text;v-text-anchor:top" o:gfxdata="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" fillcolor="white [3201]" strokeweight=".5pt">
+              <v:shape w14:anchorId="25FA943C" id="Text Box 3" o:spid="_x0000_s1033" type="#_x0000_t202" style="position:absolute;left:0;text-align:left;margin-left:107.25pt;margin-top:68.7pt;width:229.5pt;height:23.25pt;z-index:251661312;visibility:visible;mso-wrap-style:square;mso-wrap-distance-left:9pt;mso-wrap-distance-top:0;mso-wrap-distance-right:9pt;mso-wrap-distance-bottom:0;mso-position-horizontal:absolute;mso-position-horizontal-relative:text;mso-position-vertical:absolute;mso-position-vertical-relative:text;v-text-anchor:top" o:gfxdata="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" fillcolor="white [3201]" strokeweight=".5pt">
                 <v:textbox>
                   <w:txbxContent>
                     <w:p>
@@ -1996,7 +3387,7 @@
           </mc:Choice>
           <mc:Fallback>
             <w:pict>
-              <v:shape w14:anchorId="49CAED09" id="Text Box 12" o:spid="_x0000_s1032" type="#_x0000_t202" style="position:absolute;margin-left:106.5pt;margin-top:12.45pt;width:233.25pt;height:24pt;z-index:251698176;visibility:visible;mso-wrap-style:square;mso-wrap-distance-left:9pt;mso-wrap-distance-top:0;mso-wrap-distance-right:9pt;mso-wrap-distance-bottom:0;mso-position-horizontal:absolute;mso-position-horizontal-relative:text;mso-position-vertical:absolute;mso-position-vertical-relative:text;v-text-anchor:top" o:gfxdata="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" fillcolor="white [3201]" strokeweight=".5pt">
+              <v:shape w14:anchorId="49CAED09" id="Text Box 12" o:spid="_x0000_s1034" type="#_x0000_t202" style="position:absolute;margin-left:106.5pt;margin-top:12.45pt;width:233.25pt;height:24pt;z-index:251698176;visibility:visible;mso-wrap-style:square;mso-wrap-distance-left:9pt;mso-wrap-distance-top:0;mso-wrap-distance-right:9pt;mso-wrap-distance-bottom:0;mso-position-horizontal:absolute;mso-position-horizontal-relative:text;mso-position-vertical:absolute;mso-position-vertical-relative:text;v-text-anchor:top" o:gfxdata="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" fillcolor="white [3201]" strokeweight=".5pt">
                 <v:textbox>
                   <w:txbxContent>
                     <w:p>
@@ -2209,7 +3600,6 @@
           <w:szCs w:val="32"/>
           <w:u w:val="single"/>
         </w:rPr>
-        <w:lastRenderedPageBreak/>
         <w:t>Manage Promoter Menu</w:t>
       </w:r>
     </w:p>
@@ -2313,7 +3703,7 @@
           </mc:Choice>
           <mc:Fallback>
             <w:pict>
-              <v:shape w14:anchorId="76E1740F" id="Text Box 13" o:spid="_x0000_s1033" type="#_x0000_t202" style="position:absolute;margin-left:9pt;margin-top:10.3pt;width:48pt;height:23.25pt;z-index:251673600;visibility:visible;mso-wrap-style:square;mso-width-percent:0;mso-height-percent:0;mso-wrap-distance-left:9pt;mso-wrap-distance-top:0;mso-wrap-distance-right:9pt;mso-wrap-distance-bottom:0;mso-position-horizontal:absolute;mso-position-horizontal-relative:margin;mso-position-vertical:absolute;mso-position-vertical-relative:text;mso-width-percent:0;mso-height-percent:0;mso-width-relative:margin;mso-height-relative:margin;v-text-anchor:top" o:gfxdata="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" fillcolor="window" strokeweight=".5pt">
+              <v:shape w14:anchorId="76E1740F" id="Text Box 13" o:spid="_x0000_s1035" type="#_x0000_t202" style="position:absolute;margin-left:9pt;margin-top:10.3pt;width:48pt;height:23.25pt;z-index:251673600;visibility:visible;mso-wrap-style:square;mso-width-percent:0;mso-height-percent:0;mso-wrap-distance-left:9pt;mso-wrap-distance-top:0;mso-wrap-distance-right:9pt;mso-wrap-distance-bottom:0;mso-position-horizontal:absolute;mso-position-horizontal-relative:margin;mso-position-vertical:absolute;mso-position-vertical-relative:text;mso-width-percent:0;mso-height-percent:0;mso-width-relative:margin;mso-height-relative:margin;v-text-anchor:top" o:gfxdata="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" fillcolor="window" strokeweight=".5pt">
                 <v:textbox>
                   <w:txbxContent>
                     <w:p>
@@ -2500,7 +3890,7 @@
           </mc:Choice>
           <mc:Fallback>
             <w:pict>
-              <v:shape w14:anchorId="478E76BF" id="Text Box 7" o:spid="_x0000_s1034" type="#_x0000_t202" style="position:absolute;margin-left:106.6pt;margin-top:10.5pt;width:180pt;height:31.5pt;z-index:251666432;visibility:visible;mso-wrap-style:square;mso-wrap-distance-left:9pt;mso-wrap-distance-top:0;mso-wrap-distance-right:9pt;mso-wrap-distance-bottom:0;mso-position-horizontal:absolute;mso-position-horizontal-relative:text;mso-position-vertical:absolute;mso-position-vertical-relative:text;v-text-anchor:top" o:gfxdata="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" fillcolor="white [3201]" strokeweight=".5pt">
+              <v:shape w14:anchorId="478E76BF" id="Text Box 7" o:spid="_x0000_s1036" type="#_x0000_t202" style="position:absolute;margin-left:106.6pt;margin-top:10.5pt;width:180pt;height:31.5pt;z-index:251666432;visibility:visible;mso-wrap-style:square;mso-wrap-distance-left:9pt;mso-wrap-distance-top:0;mso-wrap-distance-right:9pt;mso-wrap-distance-bottom:0;mso-position-horizontal:absolute;mso-position-horizontal-relative:text;mso-position-vertical:absolute;mso-position-vertical-relative:text;v-text-anchor:top" o:gfxdata="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" fillcolor="white [3201]" strokeweight=".5pt">
                 <v:stroke dashstyle="longDash"/>
                 <v:textbox>
                   <w:txbxContent>
@@ -2625,7 +4015,7 @@
           </mc:Choice>
           <mc:Fallback>
             <w:pict>
-              <v:shape w14:anchorId="0793980E" id="Text Box 8" o:spid="_x0000_s1035" type="#_x0000_t202" style="position:absolute;margin-left:84.1pt;margin-top:8.8pt;width:229.5pt;height:23.25pt;z-index:251667456;visibility:visible;mso-wrap-style:square;mso-wrap-distance-left:9pt;mso-wrap-distance-top:0;mso-wrap-distance-right:9pt;mso-wrap-distance-bottom:0;mso-position-horizontal:absolute;mso-position-horizontal-relative:text;mso-position-vertical:absolute;mso-position-vertical-relative:text;v-text-anchor:top" o:gfxdata="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" fillcolor="white [3201]" strokeweight=".5pt">
+              <v:shape w14:anchorId="0793980E" id="Text Box 8" o:spid="_x0000_s1037" type="#_x0000_t202" style="position:absolute;margin-left:84.1pt;margin-top:8.8pt;width:229.5pt;height:23.25pt;z-index:251667456;visibility:visible;mso-wrap-style:square;mso-wrap-distance-left:9pt;mso-wrap-distance-top:0;mso-wrap-distance-right:9pt;mso-wrap-distance-bottom:0;mso-position-horizontal:absolute;mso-position-horizontal-relative:text;mso-position-vertical:absolute;mso-position-vertical-relative:text;v-text-anchor:top" o:gfxdata="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" fillcolor="white [3201]" strokeweight=".5pt">
                 <v:textbox>
                   <w:txbxContent>
                     <w:p>
@@ -2722,7 +4112,7 @@
           </mc:Choice>
           <mc:Fallback>
             <w:pict>
-              <v:shape w14:anchorId="756608A7" id="Text Box 9" o:spid="_x0000_s1036" type="#_x0000_t202" style="position:absolute;margin-left:82.6pt;margin-top:19.2pt;width:231.75pt;height:24.75pt;z-index:251668480;visibility:visible;mso-wrap-style:square;mso-wrap-distance-left:9pt;mso-wrap-distance-top:0;mso-wrap-distance-right:9pt;mso-wrap-distance-bottom:0;mso-position-horizontal:absolute;mso-position-horizontal-relative:text;mso-position-vertical:absolute;mso-position-vertical-relative:text;v-text-anchor:top" o:gfxdata="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" fillcolor="white [3201]" strokeweight=".5pt">
+              <v:shape w14:anchorId="756608A7" id="Text Box 9" o:spid="_x0000_s1038" type="#_x0000_t202" style="position:absolute;margin-left:82.6pt;margin-top:19.2pt;width:231.75pt;height:24.75pt;z-index:251668480;visibility:visible;mso-wrap-style:square;mso-wrap-distance-left:9pt;mso-wrap-distance-top:0;mso-wrap-distance-right:9pt;mso-wrap-distance-bottom:0;mso-position-horizontal:absolute;mso-position-horizontal-relative:text;mso-position-vertical:absolute;mso-position-vertical-relative:text;v-text-anchor:top" o:gfxdata="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" fillcolor="white [3201]" strokeweight=".5pt">
                 <v:textbox>
                   <w:txbxContent>
                     <w:p>
@@ -2831,7 +4221,7 @@
           </mc:Choice>
           <mc:Fallback>
             <w:pict>
-              <v:shape w14:anchorId="1390CDA9" id="Text Box 10" o:spid="_x0000_s1037" type="#_x0000_t202" style="position:absolute;margin-left:82.5pt;margin-top:1.5pt;width:238.5pt;height:26.25pt;z-index:251669504;visibility:visible;mso-wrap-style:square;mso-height-percent:0;mso-wrap-distance-left:9pt;mso-wrap-distance-top:0;mso-wrap-distance-right:9pt;mso-wrap-distance-bottom:0;mso-position-horizontal:absolute;mso-position-horizontal-relative:text;mso-position-vertical:absolute;mso-position-vertical-relative:text;mso-height-percent:0;mso-height-relative:margin;v-text-anchor:top" o:gfxdata="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" fillcolor="white [3201]" strokeweight=".5pt">
+              <v:shape w14:anchorId="1390CDA9" id="Text Box 10" o:spid="_x0000_s1039" type="#_x0000_t202" style="position:absolute;margin-left:82.5pt;margin-top:1.5pt;width:238.5pt;height:26.25pt;z-index:251669504;visibility:visible;mso-wrap-style:square;mso-height-percent:0;mso-wrap-distance-left:9pt;mso-wrap-distance-top:0;mso-wrap-distance-right:9pt;mso-wrap-distance-bottom:0;mso-position-horizontal:absolute;mso-position-horizontal-relative:text;mso-position-vertical:absolute;mso-position-vertical-relative:text;mso-height-percent:0;mso-height-relative:margin;v-text-anchor:top" o:gfxdata="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" fillcolor="white [3201]" strokeweight=".5pt">
                 <v:textbox>
                   <w:txbxContent>
                     <w:p>
@@ -2931,7 +4321,7 @@
           </mc:Choice>
           <mc:Fallback>
             <w:pict>
-              <v:shape w14:anchorId="4B9CFCCC" id="Text Box 11" o:spid="_x0000_s1038" type="#_x0000_t202" style="position:absolute;margin-left:82.5pt;margin-top:14.9pt;width:238.5pt;height:26.25pt;z-index:251671552;visibility:visible;mso-wrap-style:square;mso-height-percent:0;mso-wrap-distance-left:9pt;mso-wrap-distance-top:0;mso-wrap-distance-right:9pt;mso-wrap-distance-bottom:0;mso-position-horizontal:absolute;mso-position-horizontal-relative:text;mso-position-vertical:absolute;mso-position-vertical-relative:text;mso-height-percent:0;mso-height-relative:margin;v-text-anchor:top" o:gfxdata="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" fillcolor="window" strokeweight=".5pt">
+              <v:shape w14:anchorId="4B9CFCCC" id="Text Box 11" o:spid="_x0000_s1040" type="#_x0000_t202" style="position:absolute;margin-left:82.5pt;margin-top:14.9pt;width:238.5pt;height:26.25pt;z-index:251671552;visibility:visible;mso-wrap-style:square;mso-height-percent:0;mso-wrap-distance-left:9pt;mso-wrap-distance-top:0;mso-wrap-distance-right:9pt;mso-wrap-distance-bottom:0;mso-position-horizontal:absolute;mso-position-horizontal-relative:text;mso-position-vertical:absolute;mso-position-vertical-relative:text;mso-height-percent:0;mso-height-relative:margin;v-text-anchor:top" o:gfxdata="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" fillcolor="window" strokeweight=".5pt">
                 <v:textbox>
                   <w:txbxContent>
                     <w:p>
@@ -3130,7 +4520,6 @@
           <w:szCs w:val="32"/>
           <w:u w:val="single"/>
         </w:rPr>
-        <w:lastRenderedPageBreak/>
         <w:t>Manage Venue Menu</w:t>
       </w:r>
     </w:p>
@@ -3233,7 +4622,7 @@
           </mc:Choice>
           <mc:Fallback>
             <w:pict>
-              <v:shape w14:anchorId="156DDD6B" id="Text Box 15" o:spid="_x0000_s1039" type="#_x0000_t202" style="position:absolute;margin-left:9pt;margin-top:10.3pt;width:48pt;height:23.25pt;z-index:251681792;visibility:visible;mso-wrap-style:square;mso-width-percent:0;mso-height-percent:0;mso-wrap-distance-left:9pt;mso-wrap-distance-top:0;mso-wrap-distance-right:9pt;mso-wrap-distance-bottom:0;mso-position-horizontal:absolute;mso-position-horizontal-relative:margin;mso-position-vertical:absolute;mso-position-vertical-relative:text;mso-width-percent:0;mso-height-percent:0;mso-width-relative:margin;mso-height-relative:margin;v-text-anchor:top" o:gfxdata="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" fillcolor="window" strokeweight=".5pt">
+              <v:shape w14:anchorId="156DDD6B" id="Text Box 15" o:spid="_x0000_s1041" type="#_x0000_t202" style="position:absolute;margin-left:9pt;margin-top:10.3pt;width:48pt;height:23.25pt;z-index:251681792;visibility:visible;mso-wrap-style:square;mso-width-percent:0;mso-height-percent:0;mso-wrap-distance-left:9pt;mso-wrap-distance-top:0;mso-wrap-distance-right:9pt;mso-wrap-distance-bottom:0;mso-position-horizontal:absolute;mso-position-horizontal-relative:margin;mso-position-vertical:absolute;mso-position-vertical-relative:text;mso-width-percent:0;mso-height-percent:0;mso-width-relative:margin;mso-height-relative:margin;v-text-anchor:top" o:gfxdata="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" fillcolor="window" strokeweight=".5pt">
                 <v:textbox>
                   <w:txbxContent>
                     <w:p>
@@ -3419,7 +4808,7 @@
           </mc:Choice>
           <mc:Fallback>
             <w:pict>
-              <v:shape w14:anchorId="5EAD7B80" id="Text Box 17" o:spid="_x0000_s1040" type="#_x0000_t202" style="position:absolute;margin-left:106.6pt;margin-top:10.5pt;width:180pt;height:31.5pt;z-index:251676672;visibility:visible;mso-wrap-style:square;mso-wrap-distance-left:9pt;mso-wrap-distance-top:0;mso-wrap-distance-right:9pt;mso-wrap-distance-bottom:0;mso-position-horizontal:absolute;mso-position-horizontal-relative:text;mso-position-vertical:absolute;mso-position-vertical-relative:text;v-text-anchor:top" o:gfxdata="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" fillcolor="window" strokeweight=".5pt">
+              <v:shape w14:anchorId="5EAD7B80" id="Text Box 17" o:spid="_x0000_s1042" type="#_x0000_t202" style="position:absolute;margin-left:106.6pt;margin-top:10.5pt;width:180pt;height:31.5pt;z-index:251676672;visibility:visible;mso-wrap-style:square;mso-wrap-distance-left:9pt;mso-wrap-distance-top:0;mso-wrap-distance-right:9pt;mso-wrap-distance-bottom:0;mso-position-horizontal:absolute;mso-position-horizontal-relative:text;mso-position-vertical:absolute;mso-position-vertical-relative:text;v-text-anchor:top" o:gfxdata="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" fillcolor="window" strokeweight=".5pt">
                 <v:stroke dashstyle="longDash"/>
                 <v:textbox>
                   <w:txbxContent>
@@ -3555,7 +4944,7 @@
           </mc:Choice>
           <mc:Fallback>
             <w:pict>
-              <v:shape w14:anchorId="657E5B73" id="Text Box 18" o:spid="_x0000_s1041" type="#_x0000_t202" style="position:absolute;margin-left:84.1pt;margin-top:8.8pt;width:229.5pt;height:23.25pt;z-index:251677696;visibility:visible;mso-wrap-style:square;mso-wrap-distance-left:9pt;mso-wrap-distance-top:0;mso-wrap-distance-right:9pt;mso-wrap-distance-bottom:0;mso-position-horizontal:absolute;mso-position-horizontal-relative:text;mso-position-vertical:absolute;mso-position-vertical-relative:text;v-text-anchor:top" o:gfxdata="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" fillcolor="window" strokeweight=".5pt">
+              <v:shape w14:anchorId="657E5B73" id="Text Box 18" o:spid="_x0000_s1043" type="#_x0000_t202" style="position:absolute;margin-left:84.1pt;margin-top:8.8pt;width:229.5pt;height:23.25pt;z-index:251677696;visibility:visible;mso-wrap-style:square;mso-wrap-distance-left:9pt;mso-wrap-distance-top:0;mso-wrap-distance-right:9pt;mso-wrap-distance-bottom:0;mso-position-horizontal:absolute;mso-position-horizontal-relative:text;mso-position-vertical:absolute;mso-position-vertical-relative:text;v-text-anchor:top" o:gfxdata="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" fillcolor="window" strokeweight=".5pt">
                 <v:textbox>
                   <w:txbxContent>
                     <w:p>
@@ -3658,7 +5047,7 @@
           </mc:Choice>
           <mc:Fallback>
             <w:pict>
-              <v:shape w14:anchorId="4C384030" id="Text Box 19" o:spid="_x0000_s1042" type="#_x0000_t202" style="position:absolute;margin-left:82.6pt;margin-top:19.2pt;width:231.75pt;height:24.75pt;z-index:251678720;visibility:visible;mso-wrap-style:square;mso-wrap-distance-left:9pt;mso-wrap-distance-top:0;mso-wrap-distance-right:9pt;mso-wrap-distance-bottom:0;mso-position-horizontal:absolute;mso-position-horizontal-relative:text;mso-position-vertical:absolute;mso-position-vertical-relative:text;v-text-anchor:top" o:gfxdata="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" fillcolor="window" strokeweight=".5pt">
+              <v:shape w14:anchorId="4C384030" id="Text Box 19" o:spid="_x0000_s1044" type="#_x0000_t202" style="position:absolute;margin-left:82.6pt;margin-top:19.2pt;width:231.75pt;height:24.75pt;z-index:251678720;visibility:visible;mso-wrap-style:square;mso-wrap-distance-left:9pt;mso-wrap-distance-top:0;mso-wrap-distance-right:9pt;mso-wrap-distance-bottom:0;mso-position-horizontal:absolute;mso-position-horizontal-relative:text;mso-position-vertical:absolute;mso-position-vertical-relative:text;v-text-anchor:top" o:gfxdata="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" fillcolor="window" strokeweight=".5pt">
                 <v:textbox>
                   <w:txbxContent>
                     <w:p>
@@ -3773,7 +5162,7 @@
           </mc:Choice>
           <mc:Fallback>
             <w:pict>
-              <v:shape w14:anchorId="0C2C204B" id="Text Box 20" o:spid="_x0000_s1043" type="#_x0000_t202" style="position:absolute;margin-left:82.5pt;margin-top:1.5pt;width:238.5pt;height:26.25pt;z-index:251679744;visibility:visible;mso-wrap-style:square;mso-height-percent:0;mso-wrap-distance-left:9pt;mso-wrap-distance-top:0;mso-wrap-distance-right:9pt;mso-wrap-distance-bottom:0;mso-position-horizontal:absolute;mso-position-horizontal-relative:text;mso-position-vertical:absolute;mso-position-vertical-relative:text;mso-height-percent:0;mso-height-relative:margin;v-text-anchor:top" o:gfxdata="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" fillcolor="window" strokeweight=".5pt">
+              <v:shape w14:anchorId="0C2C204B" id="Text Box 20" o:spid="_x0000_s1045" type="#_x0000_t202" style="position:absolute;margin-left:82.5pt;margin-top:1.5pt;width:238.5pt;height:26.25pt;z-index:251679744;visibility:visible;mso-wrap-style:square;mso-height-percent:0;mso-wrap-distance-left:9pt;mso-wrap-distance-top:0;mso-wrap-distance-right:9pt;mso-wrap-distance-bottom:0;mso-position-horizontal:absolute;mso-position-horizontal-relative:text;mso-position-vertical:absolute;mso-position-vertical-relative:text;mso-height-percent:0;mso-height-relative:margin;v-text-anchor:top" o:gfxdata="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" fillcolor="window" strokeweight=".5pt">
                 <v:textbox>
                   <w:txbxContent>
                     <w:p>
@@ -3879,7 +5268,7 @@
           </mc:Choice>
           <mc:Fallback>
             <w:pict>
-              <v:shape w14:anchorId="04130B9F" id="Text Box 21" o:spid="_x0000_s1044" type="#_x0000_t202" style="position:absolute;margin-left:82.5pt;margin-top:14.9pt;width:238.5pt;height:26.25pt;z-index:251680768;visibility:visible;mso-wrap-style:square;mso-height-percent:0;mso-wrap-distance-left:9pt;mso-wrap-distance-top:0;mso-wrap-distance-right:9pt;mso-wrap-distance-bottom:0;mso-position-horizontal:absolute;mso-position-horizontal-relative:text;mso-position-vertical:absolute;mso-position-vertical-relative:text;mso-height-percent:0;mso-height-relative:margin;v-text-anchor:top" o:gfxdata="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" fillcolor="window" strokeweight=".5pt">
+              <v:shape w14:anchorId="04130B9F" id="Text Box 21" o:spid="_x0000_s1046" type="#_x0000_t202" style="position:absolute;margin-left:82.5pt;margin-top:14.9pt;width:238.5pt;height:26.25pt;z-index:251680768;visibility:visible;mso-wrap-style:square;mso-height-percent:0;mso-wrap-distance-left:9pt;mso-wrap-distance-top:0;mso-wrap-distance-right:9pt;mso-wrap-distance-bottom:0;mso-position-horizontal:absolute;mso-position-horizontal-relative:text;mso-position-vertical:absolute;mso-position-vertical-relative:text;mso-height-percent:0;mso-height-relative:margin;v-text-anchor:top" o:gfxdata="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" fillcolor="window" strokeweight=".5pt">
                 <v:textbox>
                   <w:txbxContent>
                     <w:p>
@@ -4076,7 +5465,6 @@
           <w:szCs w:val="32"/>
           <w:u w:val="single"/>
         </w:rPr>
-        <w:lastRenderedPageBreak/>
         <w:t>Ministry Menu</w:t>
       </w:r>
     </w:p>
@@ -4179,7 +5567,7 @@
           </mc:Choice>
           <mc:Fallback>
             <w:pict>
-              <v:shape w14:anchorId="6DC490D1" id="Text Box 22" o:spid="_x0000_s1045" type="#_x0000_t202" style="position:absolute;margin-left:9pt;margin-top:10.3pt;width:48pt;height:23.25pt;z-index:251689984;visibility:visible;mso-wrap-style:square;mso-width-percent:0;mso-height-percent:0;mso-wrap-distance-left:9pt;mso-wrap-distance-top:0;mso-wrap-distance-right:9pt;mso-wrap-distance-bottom:0;mso-position-horizontal:absolute;mso-position-horizontal-relative:margin;mso-position-vertical:absolute;mso-position-vertical-relative:text;mso-width-percent:0;mso-height-percent:0;mso-width-relative:margin;mso-height-relative:margin;v-text-anchor:top" o:gfxdata="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" fillcolor="window" strokeweight=".5pt">
+              <v:shape w14:anchorId="6DC490D1" id="Text Box 22" o:spid="_x0000_s1047" type="#_x0000_t202" style="position:absolute;margin-left:9pt;margin-top:10.3pt;width:48pt;height:23.25pt;z-index:251689984;visibility:visible;mso-wrap-style:square;mso-width-percent:0;mso-height-percent:0;mso-wrap-distance-left:9pt;mso-wrap-distance-top:0;mso-wrap-distance-right:9pt;mso-wrap-distance-bottom:0;mso-position-horizontal:absolute;mso-position-horizontal-relative:margin;mso-position-vertical:absolute;mso-position-vertical-relative:text;mso-width-percent:0;mso-height-percent:0;mso-width-relative:margin;mso-height-relative:margin;v-text-anchor:top" o:gfxdata="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" fillcolor="window" strokeweight=".5pt">
                 <v:textbox>
                   <w:txbxContent>
                     <w:p>
@@ -4365,7 +5753,7 @@
           </mc:Choice>
           <mc:Fallback>
             <w:pict>
-              <v:shape w14:anchorId="1DF8A50A" id="Text Box 24" o:spid="_x0000_s1046" type="#_x0000_t202" style="position:absolute;margin-left:106.6pt;margin-top:10.5pt;width:180pt;height:31.5pt;z-index:251684864;visibility:visible;mso-wrap-style:square;mso-wrap-distance-left:9pt;mso-wrap-distance-top:0;mso-wrap-distance-right:9pt;mso-wrap-distance-bottom:0;mso-position-horizontal:absolute;mso-position-horizontal-relative:text;mso-position-vertical:absolute;mso-position-vertical-relative:text;v-text-anchor:top" o:gfxdata="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" fillcolor="white [3201]" strokeweight=".5pt">
+              <v:shape w14:anchorId="1DF8A50A" id="Text Box 24" o:spid="_x0000_s1048" type="#_x0000_t202" style="position:absolute;margin-left:106.6pt;margin-top:10.5pt;width:180pt;height:31.5pt;z-index:251684864;visibility:visible;mso-wrap-style:square;mso-wrap-distance-left:9pt;mso-wrap-distance-top:0;mso-wrap-distance-right:9pt;mso-wrap-distance-bottom:0;mso-position-horizontal:absolute;mso-position-horizontal-relative:text;mso-position-vertical:absolute;mso-position-vertical-relative:text;v-text-anchor:top" o:gfxdata="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" fillcolor="white [3201]" strokeweight=".5pt">
                 <v:stroke dashstyle="longDash"/>
                 <v:textbox>
                   <w:txbxContent>
@@ -4499,7 +5887,7 @@
           </mc:Choice>
           <mc:Fallback>
             <w:pict>
-              <v:shape w14:anchorId="61A0784B" id="Text Box 29" o:spid="_x0000_s1047" type="#_x0000_t202" style="position:absolute;margin-left:117.75pt;margin-top:13.6pt;width:156pt;height:27pt;z-index:251691008;visibility:visible;mso-wrap-style:square;mso-width-percent:0;mso-height-percent:0;mso-wrap-distance-left:9pt;mso-wrap-distance-top:0;mso-wrap-distance-right:9pt;mso-wrap-distance-bottom:0;mso-position-horizontal:absolute;mso-position-horizontal-relative:text;mso-position-vertical:absolute;mso-position-vertical-relative:text;mso-width-percent:0;mso-height-percent:0;mso-width-relative:margin;mso-height-relative:margin;v-text-anchor:top" o:gfxdata="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" fillcolor="white [3201]" strokeweight=".5pt">
+              <v:shape w14:anchorId="61A0784B" id="Text Box 29" o:spid="_x0000_s1049" type="#_x0000_t202" style="position:absolute;margin-left:117.75pt;margin-top:13.6pt;width:156pt;height:27pt;z-index:251691008;visibility:visible;mso-wrap-style:square;mso-width-percent:0;mso-height-percent:0;mso-wrap-distance-left:9pt;mso-wrap-distance-top:0;mso-wrap-distance-right:9pt;mso-wrap-distance-bottom:0;mso-position-horizontal:absolute;mso-position-horizontal-relative:text;mso-position-vertical:absolute;mso-position-vertical-relative:text;mso-width-percent:0;mso-height-percent:0;mso-width-relative:margin;mso-height-relative:margin;v-text-anchor:top" o:gfxdata="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" fillcolor="white [3201]" strokeweight=".5pt">
                 <v:stroke dashstyle="dash"/>
                 <v:textbox>
                   <w:txbxContent>
@@ -4679,7 +6067,7 @@
           </mc:Choice>
           <mc:Fallback>
             <w:pict>
-              <v:shape w14:anchorId="41FF7E05" id="Text Box 30" o:spid="_x0000_s1048" type="#_x0000_t202" style="position:absolute;margin-left:73.5pt;margin-top:.65pt;width:243.75pt;height:71.25pt;z-index:251692032;visibility:visible;mso-wrap-style:square;mso-height-percent:0;mso-wrap-distance-left:9pt;mso-wrap-distance-top:0;mso-wrap-distance-right:9pt;mso-wrap-distance-bottom:0;mso-position-horizontal:absolute;mso-position-horizontal-relative:text;mso-position-vertical:absolute;mso-position-vertical-relative:text;mso-height-percent:0;mso-height-relative:margin;v-text-anchor:top" o:gfxdata="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" fillcolor="white [3201]" stroked="f" strokeweight=".5pt">
+              <v:shape w14:anchorId="41FF7E05" id="Text Box 30" o:spid="_x0000_s1050" type="#_x0000_t202" style="position:absolute;margin-left:73.5pt;margin-top:.65pt;width:243.75pt;height:71.25pt;z-index:251692032;visibility:visible;mso-wrap-style:square;mso-height-percent:0;mso-wrap-distance-left:9pt;mso-wrap-distance-top:0;mso-wrap-distance-right:9pt;mso-wrap-distance-bottom:0;mso-position-horizontal:absolute;mso-position-horizontal-relative:text;mso-position-vertical:absolute;mso-position-vertical-relative:text;mso-height-percent:0;mso-height-relative:margin;v-text-anchor:top" o:gfxdata="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" fillcolor="white [3201]" stroked="f" strokeweight=".5pt">
                 <v:textbox>
                   <w:txbxContent>
                     <w:tbl>
@@ -4869,7 +6257,7 @@
           </mc:Choice>
           <mc:Fallback>
             <w:pict>
-              <v:shape w14:anchorId="53FA3D9A" id="Text Box 31" o:spid="_x0000_s1049" type="#_x0000_t202" style="position:absolute;margin-left:76.5pt;margin-top:4.85pt;width:238.5pt;height:26.25pt;z-index:251694080;visibility:visible;mso-wrap-style:square;mso-height-percent:0;mso-wrap-distance-left:9pt;mso-wrap-distance-top:0;mso-wrap-distance-right:9pt;mso-wrap-distance-bottom:0;mso-position-horizontal:absolute;mso-position-horizontal-relative:text;mso-position-vertical:absolute;mso-position-vertical-relative:text;mso-height-percent:0;mso-height-relative:margin;v-text-anchor:top" o:gfxdata="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" fillcolor="window" strokeweight=".5pt">
+              <v:shape w14:anchorId="53FA3D9A" id="Text Box 31" o:spid="_x0000_s1051" type="#_x0000_t202" style="position:absolute;margin-left:76.5pt;margin-top:4.85pt;width:238.5pt;height:26.25pt;z-index:251694080;visibility:visible;mso-wrap-style:square;mso-height-percent:0;mso-wrap-distance-left:9pt;mso-wrap-distance-top:0;mso-wrap-distance-right:9pt;mso-wrap-distance-bottom:0;mso-position-horizontal:absolute;mso-position-horizontal-relative:text;mso-position-vertical:absolute;mso-position-vertical-relative:text;mso-height-percent:0;mso-height-relative:margin;v-text-anchor:top" o:gfxdata="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" fillcolor="window" strokeweight=".5pt">
                 <v:textbox>
                   <w:txbxContent>
                     <w:p>
@@ -5055,6 +6443,118 @@
 <file path=word/numbering.xml><?xml version="1.0" encoding="utf-8"?>
 <w:numbering xmlns:wpc="http://schemas.microsoft.com/office/word/2010/wordprocessingCanvas" xmlns:cx="http://schemas.microsoft.com/office/drawing/2014/chartex" xmlns:cx1="http://schemas.microsoft.com/office/drawing/2015/9/8/chartex" xmlns:cx2="http://schemas.microsoft.com/office/drawing/2015/10/21/chartex" xmlns:cx3="http://schemas.microsoft.com/office/drawing/2016/5/9/chartex" xmlns:cx4="http://schemas.microsoft.com/office/drawing/2016/5/10/chartex" xmlns:cx5="http://schemas.microsoft.com/office/drawing/2016/5/11/chartex" xmlns:cx6="http://schemas.microsoft.com/office/drawing/2016/5/12/chartex" xmlns:cx7="http://schemas.microsoft.com/office/drawing/2016/5/13/chartex" xmlns:cx8="http://schemas.microsoft.com/office/drawing/2016/5/14/chartex" xmlns:mc="http://schemas.openxmlformats.org/markup-compatibility/2006" xmlns:aink="http://schemas.microsoft.com/office/drawing/2016/ink" xmlns:am3d="http://schemas.microsoft.com/office/drawing/2017/model3d" xmlns:o="urn:schemas-microsoft-com:office:office" xmlns:r="http://schemas.openxmlformats.org/officeDocument/2006/relationships" xmlns:m="http://schemas.openxmlformats.org/officeDocument/2006/math" xmlns:v="urn:schemas-microsoft-com:vml" xmlns:wp14="http://schemas.microsoft.com/office/word/2010/wordprocessingDrawing" xmlns:wp="http://schemas.openxmlformats.org/drawingml/2006/wordprocessingDrawing" xmlns:w10="urn:schemas-microsoft-com:office:word" xmlns:w="http://schemas.openxmlformats.org/wordprocessingml/2006/main" xmlns:w14="http://schemas.microsoft.com/office/word/2010/wordml" xmlns:w15="http://schemas.microsoft.com/office/word/2012/wordml" xmlns:w16cex="http://schemas.microsoft.com/office/word/2018/wordml/cex" xmlns:w16cid="http://schemas.microsoft.com/office/word/2016/wordml/cid" xmlns:w16="http://schemas.microsoft.com/office/word/2018/wordml" xmlns:w16se="http://schemas.microsoft.com/office/word/2015/wordml/symex" xmlns:wpg="http://schemas.microsoft.com/office/word/2010/wordprocessingGroup" xmlns:wpi="http://schemas.microsoft.com/office/word/2010/wordprocessingInk" xmlns:wne="http://schemas.microsoft.com/office/word/2006/wordml" xmlns:wps="http://schemas.microsoft.com/office/word/2010/wordprocessingShape" mc:Ignorable="w14 w15 w16se w16cid w16 w16cex wp14">
   <w:abstractNum w:abstractNumId="0" w15:restartNumberingAfterBreak="0">
+    <w:nsid w:val="11DB2A37"/>
+    <w:multiLevelType w:val="hybridMultilevel"/>
+    <w:tmpl w:val="8522D42C"/>
+    <w:lvl w:ilvl="0" w:tplc="37063AAE">
+      <w:numFmt w:val="bullet"/>
+      <w:lvlText w:val=""/>
+      <w:lvlJc w:val="left"/>
+      <w:pPr>
+        <w:ind w:left="720" w:hanging="360"/>
+      </w:pPr>
+      <w:rPr>
+        <w:rFonts w:ascii="Symbol" w:eastAsiaTheme="minorHAnsi" w:hAnsi="Symbol" w:cs="Times New Roman" w:hint="default"/>
+      </w:rPr>
+    </w:lvl>
+    <w:lvl w:ilvl="1" w:tplc="20090003" w:tentative="1">
+      <w:start w:val="1"/>
+      <w:numFmt w:val="bullet"/>
+      <w:lvlText w:val="o"/>
+      <w:lvlJc w:val="left"/>
+      <w:pPr>
+        <w:ind w:left="1440" w:hanging="360"/>
+      </w:pPr>
+      <w:rPr>
+        <w:rFonts w:ascii="Courier New" w:hAnsi="Courier New" w:cs="Courier New" w:hint="default"/>
+      </w:rPr>
+    </w:lvl>
+    <w:lvl w:ilvl="2" w:tplc="20090005" w:tentative="1">
+      <w:start w:val="1"/>
+      <w:numFmt w:val="bullet"/>
+      <w:lvlText w:val=""/>
+      <w:lvlJc w:val="left"/>
+      <w:pPr>
+        <w:ind w:left="2160" w:hanging="360"/>
+      </w:pPr>
+      <w:rPr>
+        <w:rFonts w:ascii="Wingdings" w:hAnsi="Wingdings" w:hint="default"/>
+      </w:rPr>
+    </w:lvl>
+    <w:lvl w:ilvl="3" w:tplc="20090001" w:tentative="1">
+      <w:start w:val="1"/>
+      <w:numFmt w:val="bullet"/>
+      <w:lvlText w:val=""/>
+      <w:lvlJc w:val="left"/>
+      <w:pPr>
+        <w:ind w:left="2880" w:hanging="360"/>
+      </w:pPr>
+      <w:rPr>
+        <w:rFonts w:ascii="Symbol" w:hAnsi="Symbol" w:hint="default"/>
+      </w:rPr>
+    </w:lvl>
+    <w:lvl w:ilvl="4" w:tplc="20090003" w:tentative="1">
+      <w:start w:val="1"/>
+      <w:numFmt w:val="bullet"/>
+      <w:lvlText w:val="o"/>
+      <w:lvlJc w:val="left"/>
+      <w:pPr>
+        <w:ind w:left="3600" w:hanging="360"/>
+      </w:pPr>
+      <w:rPr>
+        <w:rFonts w:ascii="Courier New" w:hAnsi="Courier New" w:cs="Courier New" w:hint="default"/>
+      </w:rPr>
+    </w:lvl>
+    <w:lvl w:ilvl="5" w:tplc="20090005" w:tentative="1">
+      <w:start w:val="1"/>
+      <w:numFmt w:val="bullet"/>
+      <w:lvlText w:val=""/>
+      <w:lvlJc w:val="left"/>
+      <w:pPr>
+        <w:ind w:left="4320" w:hanging="360"/>
+      </w:pPr>
+      <w:rPr>
+        <w:rFonts w:ascii="Wingdings" w:hAnsi="Wingdings" w:hint="default"/>
+      </w:rPr>
+    </w:lvl>
+    <w:lvl w:ilvl="6" w:tplc="20090001" w:tentative="1">
+      <w:start w:val="1"/>
+      <w:numFmt w:val="bullet"/>
+      <w:lvlText w:val=""/>
+      <w:lvlJc w:val="left"/>
+      <w:pPr>
+        <w:ind w:left="5040" w:hanging="360"/>
+      </w:pPr>
+      <w:rPr>
+        <w:rFonts w:ascii="Symbol" w:hAnsi="Symbol" w:hint="default"/>
+      </w:rPr>
+    </w:lvl>
+    <w:lvl w:ilvl="7" w:tplc="20090003" w:tentative="1">
+      <w:start w:val="1"/>
+      <w:numFmt w:val="bullet"/>
+      <w:lvlText w:val="o"/>
+      <w:lvlJc w:val="left"/>
+      <w:pPr>
+        <w:ind w:left="5760" w:hanging="360"/>
+      </w:pPr>
+      <w:rPr>
+        <w:rFonts w:ascii="Courier New" w:hAnsi="Courier New" w:cs="Courier New" w:hint="default"/>
+      </w:rPr>
+    </w:lvl>
+    <w:lvl w:ilvl="8" w:tplc="20090005" w:tentative="1">
+      <w:start w:val="1"/>
+      <w:numFmt w:val="bullet"/>
+      <w:lvlText w:val=""/>
+      <w:lvlJc w:val="left"/>
+      <w:pPr>
+        <w:ind w:left="6480" w:hanging="360"/>
+      </w:pPr>
+      <w:rPr>
+        <w:rFonts w:ascii="Wingdings" w:hAnsi="Wingdings" w:hint="default"/>
+      </w:rPr>
+    </w:lvl>
+  </w:abstractNum>
+  <w:abstractNum w:abstractNumId="1" w15:restartNumberingAfterBreak="0">
     <w:nsid w:val="2A8155B9"/>
     <w:multiLevelType w:val="hybridMultilevel"/>
     <w:tmpl w:val="AEF6A948"/>
@@ -5167,7 +6667,7 @@
       </w:rPr>
     </w:lvl>
   </w:abstractNum>
-  <w:abstractNum w:abstractNumId="1" w15:restartNumberingAfterBreak="0">
+  <w:abstractNum w:abstractNumId="2" w15:restartNumberingAfterBreak="0">
     <w:nsid w:val="44A1049D"/>
     <w:multiLevelType w:val="hybridMultilevel"/>
     <w:tmpl w:val="5A04D4EC"/>
@@ -5280,7 +6780,7 @@
       </w:rPr>
     </w:lvl>
   </w:abstractNum>
-  <w:abstractNum w:abstractNumId="2" w15:restartNumberingAfterBreak="0">
+  <w:abstractNum w:abstractNumId="3" w15:restartNumberingAfterBreak="0">
     <w:nsid w:val="60FE3A50"/>
     <w:multiLevelType w:val="hybridMultilevel"/>
     <w:tmpl w:val="9C62083E"/>
@@ -5393,13 +6893,16 @@
     </w:lvl>
   </w:abstractNum>
   <w:num w:numId="1">
+    <w:abstractNumId w:val="2"/>
+  </w:num>
+  <w:num w:numId="2">
     <w:abstractNumId w:val="1"/>
   </w:num>
-  <w:num w:numId="2">
+  <w:num w:numId="3">
+    <w:abstractNumId w:val="3"/>
+  </w:num>
+  <w:num w:numId="4">
     <w:abstractNumId w:val="0"/>
-  </w:num>
-  <w:num w:numId="3">
-    <w:abstractNumId w:val="2"/>
   </w:num>
 </w:numbering>
 </file>

</xml_diff>